<commit_message>
changed the format of report
</commit_message>
<xml_diff>
--- a/车票序列号检测与识别期末报告.docx
+++ b/车票序列号检测与识别期末报告.docx
@@ -1,6 +1,6 @@
 
 <file path=word/document.xml><?xml version="1.0" encoding="utf-8"?>
-<w:document xmlns:wpc="http://schemas.microsoft.com/office/word/2010/wordprocessingCanvas" xmlns:mo="http://schemas.microsoft.com/office/mac/office/2008/main" xmlns:mc="http://schemas.openxmlformats.org/markup-compatibility/2006" xmlns:mv="urn:schemas-microsoft-com:mac:vml" xmlns:o="urn:schemas-microsoft-com:office:office" xmlns:r="http://schemas.openxmlformats.org/officeDocument/2006/relationships" xmlns:m="http://schemas.openxmlformats.org/officeDocument/2006/math" xmlns:v="urn:schemas-microsoft-com:vml" xmlns:wp14="http://schemas.microsoft.com/office/word/2010/wordprocessingDrawing" xmlns:wp="http://schemas.openxmlformats.org/drawingml/2006/wordprocessingDrawing" xmlns:w10="urn:schemas-microsoft-com:office:word" xmlns:w="http://schemas.openxmlformats.org/wordprocessingml/2006/main" xmlns:w14="http://schemas.microsoft.com/office/word/2010/wordml" xmlns:w15="http://schemas.microsoft.com/office/word/2012/wordml" xmlns:wpg="http://schemas.microsoft.com/office/word/2010/wordprocessingGroup" xmlns:wpi="http://schemas.microsoft.com/office/word/2010/wordprocessingInk" xmlns:wne="http://schemas.microsoft.com/office/word/2006/wordml" xmlns:wps="http://schemas.microsoft.com/office/word/2010/wordprocessingShape" mc:Ignorable="w14 w15 wp14">
+<w:document xmlns:wpc="http://schemas.microsoft.com/office/word/2010/wordprocessingCanvas" xmlns:cx="http://schemas.microsoft.com/office/drawing/2014/chartex" xmlns:mc="http://schemas.openxmlformats.org/markup-compatibility/2006" xmlns:o="urn:schemas-microsoft-com:office:office" xmlns:r="http://schemas.openxmlformats.org/officeDocument/2006/relationships" xmlns:m="http://schemas.openxmlformats.org/officeDocument/2006/math" xmlns:v="urn:schemas-microsoft-com:vml" xmlns:wp14="http://schemas.microsoft.com/office/word/2010/wordprocessingDrawing" xmlns:wp="http://schemas.openxmlformats.org/drawingml/2006/wordprocessingDrawing" xmlns:w10="urn:schemas-microsoft-com:office:word" xmlns:w="http://schemas.openxmlformats.org/wordprocessingml/2006/main" xmlns:w14="http://schemas.microsoft.com/office/word/2010/wordml" xmlns:w15="http://schemas.microsoft.com/office/word/2012/wordml" xmlns:w16se="http://schemas.microsoft.com/office/word/2015/wordml/symex" xmlns:wpg="http://schemas.microsoft.com/office/word/2010/wordprocessingGroup" xmlns:wpi="http://schemas.microsoft.com/office/word/2010/wordprocessingInk" xmlns:wne="http://schemas.microsoft.com/office/word/2006/wordml" xmlns:wps="http://schemas.microsoft.com/office/word/2010/wordprocessingShape" mc:Ignorable="w14 w15 w16se wp14">
   <w:body>
     <w:p>
       <w:pPr>
@@ -762,9 +762,6 @@
       <w:pPr>
         <w:pStyle w:val="a4"/>
         <w:jc w:val="center"/>
-        <w:rPr>
-          <w:rFonts w:hint="eastAsia"/>
-        </w:rPr>
       </w:pPr>
       <w:r>
         <w:rPr>
@@ -831,11 +828,6 @@
       </w:r>
     </w:p>
     <w:p>
-      <w:pPr>
-        <w:rPr>
-          <w:rFonts w:hint="eastAsia"/>
-        </w:rPr>
-      </w:pPr>
       <w:r>
         <w:rPr>
           <w:rFonts w:hint="eastAsia"/>
@@ -858,9 +850,6 @@
     <w:p>
       <w:pPr>
         <w:ind w:firstLine="420"/>
-        <w:rPr>
-          <w:rFonts w:hint="eastAsia"/>
-        </w:rPr>
       </w:pPr>
       <w:r>
         <w:rPr>
@@ -930,9 +919,6 @@
     <w:p>
       <w:pPr>
         <w:ind w:firstLine="420"/>
-        <w:rPr>
-          <w:rFonts w:hint="eastAsia"/>
-        </w:rPr>
       </w:pPr>
     </w:p>
     <w:p>
@@ -1000,9 +986,6 @@
       <w:pPr>
         <w:pStyle w:val="a4"/>
         <w:jc w:val="center"/>
-        <w:rPr>
-          <w:rFonts w:hint="eastAsia"/>
-        </w:rPr>
       </w:pPr>
       <w:r>
         <w:rPr>
@@ -1075,11 +1058,6 @@
       </w:r>
     </w:p>
     <w:p>
-      <w:pPr>
-        <w:rPr>
-          <w:rFonts w:hint="eastAsia"/>
-        </w:rPr>
-      </w:pPr>
       <w:r>
         <w:rPr>
           <w:rFonts w:hint="eastAsia"/>
@@ -1169,11 +1147,69 @@
         </w:rPr>
         <w:t>°回到正常位置。</w:t>
       </w:r>
-      <w:r>
-        <w:rPr>
-          <w:rFonts w:hint="eastAsia"/>
-        </w:rPr>
-        <w:t>同时如果车票有缺损，我们通过检测二维码区域（右下角）的平均灰度值，如果偏高说明缺损的是右侧带二维码区域，否则缺失的是左侧区域，我们</w:t>
+    </w:p>
+    <w:p>
+      <w:pPr>
+        <w:ind w:firstLine="420"/>
+        <w:jc w:val="left"/>
+      </w:pPr>
+      <w:r>
+        <w:rPr>
+          <w:rFonts w:hint="eastAsia"/>
+        </w:rPr>
+        <w:t>训练集中有两张图像出现长边缺损情况，我们将</w:t>
+      </w:r>
+      <w:r>
+        <w:rPr>
+          <w:rFonts w:hint="eastAsia"/>
+        </w:rPr>
+        <w:t>这种</w:t>
+      </w:r>
+      <w:r>
+        <w:rPr>
+          <w:rFonts w:hint="eastAsia"/>
+        </w:rPr>
+        <w:t>缺损车票补全到平均长度。</w:t>
+      </w:r>
+      <w:r>
+        <w:rPr>
+          <w:rFonts w:hint="eastAsia"/>
+        </w:rPr>
+        <w:t>我们</w:t>
+      </w:r>
+      <w:r>
+        <w:rPr>
+          <w:rFonts w:hint="eastAsia"/>
+        </w:rPr>
+        <w:t>检测</w:t>
+      </w:r>
+      <w:proofErr w:type="gramStart"/>
+      <w:r>
+        <w:rPr>
+          <w:rFonts w:hint="eastAsia"/>
+        </w:rPr>
+        <w:t>二维码区域</w:t>
+      </w:r>
+      <w:proofErr w:type="gramEnd"/>
+      <w:r>
+        <w:rPr>
+          <w:rFonts w:hint="eastAsia"/>
+        </w:rPr>
+        <w:t>（右下角）的平均灰度值，如果偏高说明缺损的是右侧带</w:t>
+      </w:r>
+      <w:proofErr w:type="gramStart"/>
+      <w:r>
+        <w:rPr>
+          <w:rFonts w:hint="eastAsia"/>
+        </w:rPr>
+        <w:t>二维码区域</w:t>
+      </w:r>
+      <w:proofErr w:type="gramEnd"/>
+      <w:r>
+        <w:rPr>
+          <w:rFonts w:hint="eastAsia"/>
+        </w:rPr>
+        <w:t>，否则缺失的是左侧区域，我们</w:t>
       </w:r>
       <w:r>
         <w:rPr>
@@ -1185,33 +1221,7 @@
         <w:rPr>
           <w:rFonts w:hint="eastAsia"/>
         </w:rPr>
-        <w:t>将缺损的区域用白色</w:t>
-      </w:r>
-      <w:bookmarkStart w:id="0" w:name="_GoBack"/>
-      <w:bookmarkEnd w:id="0"/>
-      <w:r>
-        <w:rPr>
-          <w:rFonts w:hint="eastAsia"/>
-        </w:rPr>
-        <w:t>补全。由于训练集中只有长边缺损</w:t>
-      </w:r>
-      <w:r>
-        <w:rPr>
-          <w:rFonts w:hint="eastAsia"/>
-        </w:rPr>
-        <w:t>的数据</w:t>
-      </w:r>
-      <w:r>
-        <w:rPr>
-          <w:rFonts w:hint="eastAsia"/>
-        </w:rPr>
-        <w:t>，我们只补全长边的</w:t>
-      </w:r>
-      <w:r>
-        <w:rPr>
-          <w:rFonts w:hint="eastAsia"/>
-        </w:rPr>
-        <w:t>缺失。</w:t>
+        <w:t>将缺损的区域用白色补全。</w:t>
       </w:r>
     </w:p>
     <w:p>
@@ -1266,23 +1276,55 @@
     </w:p>
     <w:p>
       <w:pPr>
-        <w:ind w:firstLine="420"/>
-        <w:jc w:val="left"/>
-      </w:pPr>
-      <w:r>
-        <w:rPr>
-          <w:rFonts w:hint="eastAsia"/>
-        </w:rPr>
-        <w:t>Num</w:t>
-      </w:r>
-      <w:r>
-        <w:t>21</w:t>
-      </w:r>
-      <w:r>
-        <w:rPr>
-          <w:rFonts w:hint="eastAsia"/>
-        </w:rPr>
-        <w:t>是检测</w:t>
+        <w:jc w:val="left"/>
+      </w:pPr>
+      <w:r>
+        <w:rPr>
+          <w:rFonts w:hint="eastAsia"/>
+        </w:rPr>
+        <w:t>（</w:t>
+      </w:r>
+      <w:r>
+        <w:rPr>
+          <w:rFonts w:hint="eastAsia"/>
+        </w:rPr>
+        <w:t>1</w:t>
+      </w:r>
+      <w:r>
+        <w:rPr>
+          <w:rFonts w:hint="eastAsia"/>
+        </w:rPr>
+        <w:t>）二值分割</w:t>
+      </w:r>
+    </w:p>
+    <w:p>
+      <w:pPr>
+        <w:ind w:firstLineChars="200" w:firstLine="420"/>
+        <w:jc w:val="left"/>
+      </w:pPr>
+      <w:r>
+        <w:rPr>
+          <w:rFonts w:hint="eastAsia"/>
+        </w:rPr>
+        <w:t>我们首先将</w:t>
+      </w:r>
+      <w:r>
+        <w:rPr>
+          <w:rFonts w:hint="eastAsia"/>
+        </w:rPr>
+        <w:t>分割好并摆正的车票</w:t>
+      </w:r>
+      <w:r>
+        <w:rPr>
+          <w:rFonts w:hint="eastAsia"/>
+        </w:rPr>
+        <w:t>图像</w:t>
+      </w:r>
+      <w:r>
+        <w:rPr>
+          <w:rFonts w:hint="eastAsia"/>
+        </w:rPr>
+        <w:t>二值化，去除背景和噪音的影响。</w:t>
       </w:r>
       <w:r>
         <w:rPr>
@@ -1297,43 +1339,7 @@
         <w:rPr>
           <w:rFonts w:hint="eastAsia"/>
         </w:rPr>
-        <w:t>位码的类，</w:t>
-      </w:r>
-      <w:r>
-        <w:rPr>
-          <w:rFonts w:hint="eastAsia"/>
-        </w:rPr>
-        <w:t>输入图片为分割好并摆正的车票。</w:t>
-      </w:r>
-    </w:p>
-    <w:p>
-      <w:pPr>
-        <w:ind w:firstLine="420"/>
-        <w:jc w:val="left"/>
-      </w:pPr>
-      <w:r>
-        <w:rPr>
-          <w:rFonts w:hint="eastAsia"/>
-        </w:rPr>
-        <w:t>二值分割。</w:t>
-      </w:r>
-      <w:r>
-        <w:rPr>
-          <w:rFonts w:hint="eastAsia"/>
-        </w:rPr>
-        <w:t>我们首先将</w:t>
-      </w:r>
-      <w:r>
-        <w:rPr>
-          <w:rFonts w:hint="eastAsia"/>
-        </w:rPr>
-        <w:t>输入图像</w:t>
-      </w:r>
-      <w:r>
-        <w:rPr>
-          <w:rFonts w:hint="eastAsia"/>
-        </w:rPr>
-        <w:t>二值化，去除背景和噪音的影响。</w:t>
+        <w:t>位码附近是空白背景，</w:t>
       </w:r>
       <w:r>
         <w:rPr>
@@ -1348,7 +1354,19 @@
         <w:rPr>
           <w:rFonts w:hint="eastAsia"/>
         </w:rPr>
-        <w:t>位码附近是空白背景，</w:t>
+        <w:t>位码本身是黑色字迹，</w:t>
+      </w:r>
+      <w:r>
+        <w:rPr>
+          <w:rFonts w:hint="eastAsia"/>
+        </w:rPr>
+        <w:t>我们采用固定阈值分割，</w:t>
+      </w:r>
+      <w:r>
+        <w:rPr>
+          <w:rFonts w:hint="eastAsia"/>
+        </w:rPr>
+        <w:t>阈值灰度设为</w:t>
       </w:r>
       <w:r>
         <w:rPr>
@@ -1357,33 +1375,6 @@
         <w:t>2</w:t>
       </w:r>
       <w:r>
-        <w:t>1</w:t>
-      </w:r>
-      <w:r>
-        <w:rPr>
-          <w:rFonts w:hint="eastAsia"/>
-        </w:rPr>
-        <w:t>位码本身是黑色字迹，</w:t>
-      </w:r>
-      <w:r>
-        <w:rPr>
-          <w:rFonts w:hint="eastAsia"/>
-        </w:rPr>
-        <w:t>我们采用固定阈值分割，</w:t>
-      </w:r>
-      <w:r>
-        <w:rPr>
-          <w:rFonts w:hint="eastAsia"/>
-        </w:rPr>
-        <w:t>阈值灰度设为</w:t>
-      </w:r>
-      <w:r>
-        <w:rPr>
-          <w:rFonts w:hint="eastAsia"/>
-        </w:rPr>
-        <w:t>2</w:t>
-      </w:r>
-      <w:r>
         <w:t>0</w:t>
       </w:r>
       <w:r>
@@ -1396,7 +1387,27 @@
         <w:rPr>
           <w:rFonts w:hint="eastAsia"/>
         </w:rPr>
-        <w:t>分割结果如下：</w:t>
+        <w:t>二</w:t>
+      </w:r>
+      <w:proofErr w:type="gramStart"/>
+      <w:r>
+        <w:rPr>
+          <w:rFonts w:hint="eastAsia"/>
+        </w:rPr>
+        <w:t>值化</w:t>
+      </w:r>
+      <w:r>
+        <w:rPr>
+          <w:rFonts w:hint="eastAsia"/>
+        </w:rPr>
+        <w:t>结果</w:t>
+      </w:r>
+      <w:proofErr w:type="gramEnd"/>
+      <w:r>
+        <w:rPr>
+          <w:rFonts w:hint="eastAsia"/>
+        </w:rPr>
+        <w:t>如下：</w:t>
       </w:r>
     </w:p>
     <w:p>
@@ -1518,26 +1529,734 @@
     <w:p/>
     <w:p>
       <w:pPr>
+        <w:jc w:val="left"/>
+      </w:pPr>
+      <w:r>
+        <w:rPr>
+          <w:rFonts w:hint="eastAsia"/>
+        </w:rPr>
+        <w:t>（</w:t>
+      </w:r>
+      <w:r>
+        <w:rPr>
+          <w:rFonts w:hint="eastAsia"/>
+        </w:rPr>
+        <w:t>2</w:t>
+      </w:r>
+      <w:r>
+        <w:rPr>
+          <w:rFonts w:hint="eastAsia"/>
+        </w:rPr>
+        <w:t>）</w:t>
+      </w:r>
+      <w:r>
+        <w:rPr>
+          <w:rFonts w:hint="eastAsia"/>
+        </w:rPr>
+        <w:t>定位二维码</w:t>
+      </w:r>
+    </w:p>
+    <w:p>
+      <w:pPr>
+        <w:ind w:firstLineChars="200" w:firstLine="420"/>
+        <w:jc w:val="left"/>
+      </w:pPr>
+      <w:r>
+        <w:rPr>
+          <w:rFonts w:hint="eastAsia"/>
+        </w:rPr>
+        <w:t>由于</w:t>
+      </w:r>
+      <w:proofErr w:type="gramStart"/>
+      <w:r>
+        <w:rPr>
+          <w:rFonts w:hint="eastAsia"/>
+        </w:rPr>
+        <w:t>二</w:t>
+      </w:r>
+      <w:r>
+        <w:rPr>
+          <w:rFonts w:hint="eastAsia"/>
+        </w:rPr>
+        <w:t>维码和</w:t>
+      </w:r>
+      <w:proofErr w:type="gramEnd"/>
+      <w:r>
+        <w:rPr>
+          <w:rFonts w:hint="eastAsia"/>
+        </w:rPr>
+        <w:t>2</w:t>
+      </w:r>
+      <w:r>
+        <w:t>1</w:t>
+      </w:r>
+      <w:r>
+        <w:t>位码的</w:t>
+      </w:r>
+      <w:r>
+        <w:rPr>
+          <w:rFonts w:hint="eastAsia"/>
+        </w:rPr>
+        <w:t>相对位置</w:t>
+      </w:r>
+      <w:r>
+        <w:rPr>
+          <w:rFonts w:hint="eastAsia"/>
+        </w:rPr>
+        <w:t>和长宽比</w:t>
+      </w:r>
+      <w:r>
+        <w:rPr>
+          <w:rFonts w:hint="eastAsia"/>
+        </w:rPr>
+        <w:t>比较固定，</w:t>
+      </w:r>
+      <w:r>
+        <w:rPr>
+          <w:rFonts w:hint="eastAsia"/>
+        </w:rPr>
+        <w:t>我们先检测出</w:t>
+      </w:r>
+      <w:proofErr w:type="gramStart"/>
+      <w:r>
+        <w:rPr>
+          <w:rFonts w:hint="eastAsia"/>
+        </w:rPr>
+        <w:t>二维码的</w:t>
+      </w:r>
+      <w:proofErr w:type="gramEnd"/>
+      <w:r>
+        <w:rPr>
+          <w:rFonts w:hint="eastAsia"/>
+        </w:rPr>
+        <w:t>高度和位置，以其为标准定位</w:t>
+      </w:r>
+      <w:r>
+        <w:rPr>
+          <w:rFonts w:hint="eastAsia"/>
+        </w:rPr>
+        <w:t>2</w:t>
+      </w:r>
+      <w:r>
+        <w:t>1</w:t>
+      </w:r>
+      <w:r>
+        <w:rPr>
+          <w:rFonts w:hint="eastAsia"/>
+        </w:rPr>
+        <w:t>位码。</w:t>
+      </w:r>
+      <w:r>
+        <w:rPr>
+          <w:rFonts w:hint="eastAsia"/>
+        </w:rPr>
+        <w:t>对未</w:t>
+      </w:r>
+      <w:proofErr w:type="gramStart"/>
+      <w:r>
+        <w:rPr>
+          <w:rFonts w:hint="eastAsia"/>
+        </w:rPr>
+        <w:t>二值化</w:t>
+      </w:r>
+      <w:r>
+        <w:rPr>
+          <w:rFonts w:hint="eastAsia"/>
+        </w:rPr>
+        <w:t>的</w:t>
+      </w:r>
+      <w:proofErr w:type="gramEnd"/>
+      <w:r>
+        <w:rPr>
+          <w:rFonts w:hint="eastAsia"/>
+        </w:rPr>
+        <w:t>图像首先进行阈值</w:t>
+      </w:r>
+      <w:r>
+        <w:rPr>
+          <w:rFonts w:hint="eastAsia"/>
+        </w:rPr>
+        <w:t>为</w:t>
+      </w:r>
+      <w:r>
+        <w:rPr>
+          <w:rFonts w:hint="eastAsia"/>
+        </w:rPr>
+        <w:t>2</w:t>
+      </w:r>
+      <w:r>
+        <w:t>0</w:t>
+      </w:r>
+      <w:r>
+        <w:rPr>
+          <w:rFonts w:hint="eastAsia"/>
+        </w:rPr>
+        <w:t>的二值分割，以去除背景和噪音的影响。接下来截取右下角</w:t>
+      </w:r>
+      <w:proofErr w:type="gramStart"/>
+      <w:r>
+        <w:rPr>
+          <w:rFonts w:hint="eastAsia"/>
+        </w:rPr>
+        <w:t>二维码部分</w:t>
+      </w:r>
+      <w:proofErr w:type="gramEnd"/>
+      <w:r>
+        <w:rPr>
+          <w:rFonts w:hint="eastAsia"/>
+        </w:rPr>
+        <w:t>，</w:t>
+      </w:r>
+      <w:r>
+        <w:rPr>
+          <w:rFonts w:hint="eastAsia"/>
+        </w:rPr>
+        <w:t>先进行中值滤波去除椒盐噪声</w:t>
+      </w:r>
+      <w:r>
+        <w:rPr>
+          <w:rFonts w:hint="eastAsia"/>
+        </w:rPr>
+        <w:t>，然后</w:t>
+      </w:r>
+      <w:proofErr w:type="gramStart"/>
+      <w:r>
+        <w:rPr>
+          <w:rFonts w:hint="eastAsia"/>
+        </w:rPr>
+        <w:t>取反并做</w:t>
+      </w:r>
+      <w:proofErr w:type="gramEnd"/>
+      <w:r>
+        <w:rPr>
+          <w:rFonts w:hint="eastAsia"/>
+        </w:rPr>
+        <w:t>闭操作，使得二</w:t>
+      </w:r>
+      <w:proofErr w:type="gramStart"/>
+      <w:r>
+        <w:rPr>
+          <w:rFonts w:hint="eastAsia"/>
+        </w:rPr>
+        <w:t>维码成为</w:t>
+      </w:r>
+      <w:proofErr w:type="gramEnd"/>
+      <w:r>
+        <w:rPr>
+          <w:rFonts w:hint="eastAsia"/>
+        </w:rPr>
+        <w:t>连通区域。</w:t>
+      </w:r>
+    </w:p>
+    <w:p>
+      <w:pPr>
+        <w:ind w:firstLineChars="200" w:firstLine="420"/>
+        <w:jc w:val="left"/>
+      </w:pPr>
+      <w:r>
+        <w:rPr>
+          <w:rFonts w:hint="eastAsia"/>
+        </w:rPr>
+        <w:t>由于训练数据中有一张车票右边缺损的图片</w:t>
+      </w:r>
+      <w:r>
+        <w:rPr>
+          <w:rFonts w:hint="eastAsia"/>
+        </w:rPr>
+        <w:t>，</w:t>
+      </w:r>
+      <w:r>
+        <w:rPr>
+          <w:rFonts w:hint="eastAsia"/>
+        </w:rPr>
+        <w:t>只取左半边的二维码。然后</w:t>
+      </w:r>
+      <w:r>
+        <w:rPr>
+          <w:rFonts w:hint="eastAsia"/>
+        </w:rPr>
+        <w:t>我们</w:t>
+      </w:r>
+      <w:r>
+        <w:rPr>
+          <w:rFonts w:hint="eastAsia"/>
+        </w:rPr>
+        <w:t>根据该区域图片行和，删除底部车票裁剪不精确产生的边缘。</w:t>
+      </w:r>
+      <w:r>
+        <w:rPr>
+          <w:rFonts w:hint="eastAsia"/>
+        </w:rPr>
+        <w:t>接下来将操作后</w:t>
+      </w:r>
+      <w:r>
+        <w:rPr>
+          <w:rFonts w:hint="eastAsia"/>
+        </w:rPr>
+        <w:t>的左半边二维</w:t>
+      </w:r>
+      <w:proofErr w:type="gramStart"/>
+      <w:r>
+        <w:rPr>
+          <w:rFonts w:hint="eastAsia"/>
+        </w:rPr>
+        <w:t>码放回</w:t>
+      </w:r>
+      <w:proofErr w:type="gramEnd"/>
+      <w:r>
+        <w:rPr>
+          <w:rFonts w:hint="eastAsia"/>
+        </w:rPr>
+        <w:t>车票对应区域，剩余部分用黑色模板掩膜，随后</w:t>
+      </w:r>
+      <w:r>
+        <w:rPr>
+          <w:rFonts w:hint="eastAsia"/>
+        </w:rPr>
+        <w:t>获得</w:t>
+      </w:r>
+      <w:proofErr w:type="gramStart"/>
+      <w:r>
+        <w:rPr>
+          <w:rFonts w:hint="eastAsia"/>
+        </w:rPr>
+        <w:t>二维码最小</w:t>
+      </w:r>
+      <w:proofErr w:type="gramEnd"/>
+      <w:r>
+        <w:rPr>
+          <w:rFonts w:hint="eastAsia"/>
+        </w:rPr>
+        <w:t>矩形闭包的顶点，通过顶点确定二</w:t>
+      </w:r>
+      <w:proofErr w:type="gramStart"/>
+      <w:r>
+        <w:rPr>
+          <w:rFonts w:hint="eastAsia"/>
+        </w:rPr>
+        <w:t>维码高度</w:t>
+      </w:r>
+      <w:proofErr w:type="gramEnd"/>
+      <w:r>
+        <w:rPr>
+          <w:rFonts w:hint="eastAsia"/>
+        </w:rPr>
+        <w:t>像素值</w:t>
+      </w:r>
+      <w:r>
+        <w:rPr>
+          <w:rFonts w:hint="eastAsia"/>
+        </w:rPr>
+        <w:t>。</w:t>
+      </w:r>
+    </w:p>
+    <w:p>
+      <w:pPr>
+        <w:jc w:val="left"/>
+      </w:pPr>
+      <w:r>
+        <w:rPr>
+          <w:rFonts w:hint="eastAsia"/>
+        </w:rPr>
+        <w:t>（</w:t>
+      </w:r>
+      <w:r>
+        <w:t>3</w:t>
+      </w:r>
+      <w:r>
+        <w:rPr>
+          <w:rFonts w:hint="eastAsia"/>
+        </w:rPr>
+        <w:t>）</w:t>
+      </w:r>
+      <w:r>
+        <w:rPr>
+          <w:rFonts w:hint="eastAsia"/>
+        </w:rPr>
+        <w:t>获取</w:t>
+      </w:r>
+      <w:r>
+        <w:rPr>
+          <w:rFonts w:hint="eastAsia"/>
+        </w:rPr>
+        <w:t>2</w:t>
+      </w:r>
+      <w:r>
+        <w:t>1</w:t>
+      </w:r>
+      <w:r>
+        <w:rPr>
+          <w:rFonts w:hint="eastAsia"/>
+        </w:rPr>
+        <w:t>位码区域</w:t>
+      </w:r>
+    </w:p>
+    <w:p>
+      <w:pPr>
+        <w:ind w:firstLineChars="200" w:firstLine="420"/>
+        <w:jc w:val="left"/>
+      </w:pPr>
+      <w:r>
+        <w:rPr>
+          <w:rFonts w:hint="eastAsia"/>
+        </w:rPr>
+        <w:t>经过对图片的测量，</w:t>
+      </w:r>
+      <w:r>
+        <w:rPr>
+          <w:rFonts w:hint="eastAsia"/>
+        </w:rPr>
+        <w:t>我们</w:t>
+      </w:r>
+      <w:r>
+        <w:rPr>
+          <w:rFonts w:hint="eastAsia"/>
+        </w:rPr>
+        <w:t>确定了二</w:t>
+      </w:r>
+      <w:proofErr w:type="gramStart"/>
+      <w:r>
+        <w:rPr>
+          <w:rFonts w:hint="eastAsia"/>
+        </w:rPr>
+        <w:t>维码高度</w:t>
+      </w:r>
+      <w:proofErr w:type="gramEnd"/>
+      <w:r>
+        <w:rPr>
+          <w:rFonts w:hint="eastAsia"/>
+        </w:rPr>
+        <w:t>和像素的映射关系</w:t>
+      </w:r>
+      <w:r>
+        <w:rPr>
+          <w:rFonts w:hint="eastAsia"/>
+        </w:rPr>
+        <w:t>，</w:t>
+      </w:r>
+      <w:r>
+        <w:rPr>
+          <w:rFonts w:hint="eastAsia"/>
+        </w:rPr>
+        <w:t>二</w:t>
+      </w:r>
+      <w:proofErr w:type="gramStart"/>
+      <w:r>
+        <w:rPr>
+          <w:rFonts w:hint="eastAsia"/>
+        </w:rPr>
+        <w:t>维码高度</w:t>
+      </w:r>
+      <w:proofErr w:type="gramEnd"/>
+      <w:r>
+        <w:rPr>
+          <w:rFonts w:hint="eastAsia"/>
+        </w:rPr>
+        <w:t>和二</w:t>
+      </w:r>
+      <w:proofErr w:type="gramStart"/>
+      <w:r>
+        <w:rPr>
+          <w:rFonts w:hint="eastAsia"/>
+        </w:rPr>
+        <w:t>维码左</w:t>
+      </w:r>
+      <w:proofErr w:type="gramEnd"/>
+      <w:r>
+        <w:rPr>
+          <w:rFonts w:hint="eastAsia"/>
+        </w:rPr>
+        <w:t>边缘到</w:t>
+      </w:r>
+      <w:r>
+        <w:rPr>
+          <w:rFonts w:hint="eastAsia"/>
+        </w:rPr>
+        <w:t>2</w:t>
+      </w:r>
+      <w:r>
+        <w:t>1</w:t>
+      </w:r>
+      <w:r>
+        <w:rPr>
+          <w:rFonts w:hint="eastAsia"/>
+        </w:rPr>
+        <w:t>位码左侧、顶部的长度比，以及与</w:t>
+      </w:r>
+      <w:r>
+        <w:rPr>
+          <w:rFonts w:hint="eastAsia"/>
+        </w:rPr>
+        <w:t>2</w:t>
+      </w:r>
+      <w:r>
+        <w:t>1</w:t>
+      </w:r>
+      <w:r>
+        <w:rPr>
+          <w:rFonts w:hint="eastAsia"/>
+        </w:rPr>
+        <w:t>位码长宽的比例</w:t>
+      </w:r>
+      <w:r>
+        <w:rPr>
+          <w:rFonts w:hint="eastAsia"/>
+        </w:rPr>
+        <w:t>。由此</w:t>
+      </w:r>
+      <w:r>
+        <w:rPr>
+          <w:rFonts w:hint="eastAsia"/>
+        </w:rPr>
+        <w:t>根据</w:t>
+      </w:r>
+      <w:r>
+        <w:rPr>
+          <w:rFonts w:hint="eastAsia"/>
+        </w:rPr>
+        <w:t>上一部分获得的二</w:t>
+      </w:r>
+      <w:proofErr w:type="gramStart"/>
+      <w:r>
+        <w:rPr>
+          <w:rFonts w:hint="eastAsia"/>
+        </w:rPr>
+        <w:t>维码高度</w:t>
+      </w:r>
+      <w:proofErr w:type="gramEnd"/>
+      <w:r>
+        <w:rPr>
+          <w:rFonts w:hint="eastAsia"/>
+        </w:rPr>
+        <w:t>像素值</w:t>
+      </w:r>
+      <w:r>
+        <w:rPr>
+          <w:rFonts w:hint="eastAsia"/>
+        </w:rPr>
+        <w:t>，可以</w:t>
+      </w:r>
+      <w:r>
+        <w:rPr>
+          <w:rFonts w:hint="eastAsia"/>
+        </w:rPr>
+        <w:t>确定</w:t>
+      </w:r>
+      <w:r>
+        <w:rPr>
+          <w:rFonts w:hint="eastAsia"/>
+        </w:rPr>
+        <w:t>2</w:t>
+      </w:r>
+      <w:r>
+        <w:t>1</w:t>
+      </w:r>
+      <w:r>
+        <w:rPr>
+          <w:rFonts w:hint="eastAsia"/>
+        </w:rPr>
+        <w:t>位码的大致范围。</w:t>
+      </w:r>
+    </w:p>
+    <w:p>
+      <w:pPr>
+        <w:ind w:firstLineChars="200" w:firstLine="420"/>
+        <w:jc w:val="left"/>
+      </w:pPr>
+      <w:r>
+        <w:rPr>
+          <w:rFonts w:hint="eastAsia"/>
+        </w:rPr>
+        <w:t>我们对这一区域</w:t>
+      </w:r>
+      <w:r>
+        <w:rPr>
+          <w:rFonts w:hint="eastAsia"/>
+        </w:rPr>
+        <w:t>先取反，然后</w:t>
+      </w:r>
+      <w:r>
+        <w:rPr>
+          <w:rFonts w:hint="eastAsia"/>
+        </w:rPr>
+        <w:t>做</w:t>
+      </w:r>
+      <w:proofErr w:type="gramStart"/>
+      <w:r>
+        <w:rPr>
+          <w:rFonts w:hint="eastAsia"/>
+        </w:rPr>
+        <w:t>闭操作</w:t>
+      </w:r>
+      <w:proofErr w:type="gramEnd"/>
+      <w:r>
+        <w:rPr>
+          <w:rFonts w:hint="eastAsia"/>
+        </w:rPr>
+        <w:t>和膨胀操作，让</w:t>
+      </w:r>
+      <w:r>
+        <w:rPr>
+          <w:rFonts w:hint="eastAsia"/>
+        </w:rPr>
+        <w:t>2</w:t>
+      </w:r>
+      <w:r>
+        <w:t>1</w:t>
+      </w:r>
+      <w:r>
+        <w:rPr>
+          <w:rFonts w:hint="eastAsia"/>
+        </w:rPr>
+        <w:t>位</w:t>
+      </w:r>
+      <w:proofErr w:type="gramStart"/>
+      <w:r>
+        <w:rPr>
+          <w:rFonts w:hint="eastAsia"/>
+        </w:rPr>
+        <w:t>码形成</w:t>
+      </w:r>
+      <w:proofErr w:type="gramEnd"/>
+      <w:r>
+        <w:rPr>
+          <w:rFonts w:hint="eastAsia"/>
+        </w:rPr>
+        <w:t>连通区域，同时</w:t>
+      </w:r>
+      <w:r>
+        <w:rPr>
+          <w:rFonts w:hint="eastAsia"/>
+        </w:rPr>
+        <w:t>避免</w:t>
+      </w:r>
+      <w:r>
+        <w:rPr>
+          <w:rFonts w:hint="eastAsia"/>
+        </w:rPr>
+        <w:t>框得太紧</w:t>
+      </w:r>
+      <w:r>
+        <w:rPr>
+          <w:rFonts w:hint="eastAsia"/>
+        </w:rPr>
+        <w:t>。</w:t>
+      </w:r>
+      <w:r>
+        <w:rPr>
+          <w:rFonts w:hint="eastAsia"/>
+        </w:rPr>
+        <w:t>然后</w:t>
+      </w:r>
+      <w:r>
+        <w:rPr>
+          <w:rFonts w:hint="eastAsia"/>
+        </w:rPr>
+        <w:t>将处理后的结果放回车票对应区域，其余区域用黑色背景掩膜。接下来</w:t>
+      </w:r>
+      <w:r>
+        <w:rPr>
+          <w:rFonts w:hint="eastAsia"/>
+        </w:rPr>
+        <w:t>获得最大连通区域的最小矩形闭包的四个顶点，将其作为一个返回值。另一个返回值是画好了</w:t>
+      </w:r>
+      <w:r>
+        <w:rPr>
+          <w:rFonts w:hint="eastAsia"/>
+        </w:rPr>
+        <w:t>2</w:t>
+      </w:r>
+      <w:r>
+        <w:t>1</w:t>
+      </w:r>
+      <w:r>
+        <w:rPr>
+          <w:rFonts w:hint="eastAsia"/>
+        </w:rPr>
+        <w:t>位码区域的车票</w:t>
+      </w:r>
+      <w:r>
+        <w:rPr>
+          <w:rFonts w:hint="eastAsia"/>
+        </w:rPr>
+        <w:t>，这个值主要是在编程过程中查看中间结果用</w:t>
+      </w:r>
+      <w:r>
+        <w:rPr>
+          <w:rFonts w:hint="eastAsia"/>
+        </w:rPr>
+        <w:t>。</w:t>
+      </w:r>
+    </w:p>
+    <w:p>
+      <w:pPr>
         <w:ind w:firstLine="420"/>
         <w:jc w:val="left"/>
       </w:pPr>
-      <w:r>
-        <w:rPr>
-          <w:rFonts w:hint="eastAsia"/>
-        </w:rPr>
-        <w:t>定位二维码。</w:t>
-      </w:r>
-      <w:r>
-        <w:rPr>
-          <w:rFonts w:hint="eastAsia"/>
-        </w:rPr>
-        <w:t>由于二</w:t>
-      </w:r>
-      <w:r>
-        <w:rPr>
-          <w:rFonts w:hint="eastAsia"/>
-        </w:rPr>
-        <w:t>维码和</w:t>
+    </w:p>
+    <w:p>
+      <w:pPr>
+        <w:jc w:val="left"/>
+        <w:rPr>
+          <w:b/>
+        </w:rPr>
+      </w:pPr>
+      <w:r>
+        <w:rPr>
+          <w:rFonts w:hint="eastAsia"/>
+          <w:b/>
+        </w:rPr>
+        <w:t>4</w:t>
+      </w:r>
+      <w:r>
+        <w:rPr>
+          <w:b/>
+        </w:rPr>
+        <w:t xml:space="preserve">. </w:t>
+      </w:r>
+      <w:r>
+        <w:rPr>
+          <w:rFonts w:hint="eastAsia"/>
+          <w:b/>
+        </w:rPr>
+        <w:t>在图片中标注</w:t>
+      </w:r>
+      <w:r>
+        <w:rPr>
+          <w:b/>
+        </w:rPr>
+        <w:t>7</w:t>
+      </w:r>
+      <w:r>
+        <w:rPr>
+          <w:rFonts w:hint="eastAsia"/>
+          <w:b/>
+        </w:rPr>
+        <w:t>位码</w:t>
+      </w:r>
+    </w:p>
+    <w:p>
+      <w:pPr>
+        <w:ind w:firstLine="420"/>
+        <w:jc w:val="left"/>
+      </w:pPr>
+      <w:r>
+        <w:rPr>
+          <w:rFonts w:hint="eastAsia"/>
+        </w:rPr>
+        <w:t>获得</w:t>
+      </w:r>
+      <w:r>
+        <w:rPr>
+          <w:rFonts w:hint="eastAsia"/>
+        </w:rPr>
+        <w:t>7</w:t>
+      </w:r>
+      <w:r>
+        <w:rPr>
+          <w:rFonts w:hint="eastAsia"/>
+        </w:rPr>
+        <w:t>位码和获得</w:t>
       </w:r>
       <w:r>
         <w:rPr>
@@ -1549,31 +2268,69 @@
         <w:t>1</w:t>
       </w:r>
       <w:r>
-        <w:t>位码的</w:t>
-      </w:r>
-      <w:r>
-        <w:rPr>
-          <w:rFonts w:hint="eastAsia"/>
-        </w:rPr>
-        <w:t>相对位置</w:t>
-      </w:r>
-      <w:r>
-        <w:rPr>
-          <w:rFonts w:hint="eastAsia"/>
-        </w:rPr>
-        <w:t>和长宽比</w:t>
-      </w:r>
-      <w:r>
-        <w:rPr>
-          <w:rFonts w:hint="eastAsia"/>
-        </w:rPr>
-        <w:t>比较固定，</w:t>
-      </w:r>
-      <w:r>
-        <w:rPr>
-          <w:rFonts w:hint="eastAsia"/>
-        </w:rPr>
-        <w:t>我们先检测出二维码的高度和位置，以其为标准定位</w:t>
+        <w:rPr>
+          <w:rFonts w:hint="eastAsia"/>
+        </w:rPr>
+        <w:t>位码的操作过程相似</w:t>
+      </w:r>
+      <w:r>
+        <w:rPr>
+          <w:rFonts w:hint="eastAsia"/>
+        </w:rPr>
+        <w:t>。</w:t>
+      </w:r>
+    </w:p>
+    <w:p>
+      <w:pPr>
+        <w:jc w:val="left"/>
+      </w:pPr>
+      <w:r>
+        <w:rPr>
+          <w:rFonts w:hint="eastAsia"/>
+        </w:rPr>
+        <w:t>（</w:t>
+      </w:r>
+      <w:r>
+        <w:rPr>
+          <w:rFonts w:hint="eastAsia"/>
+        </w:rPr>
+        <w:t>1</w:t>
+      </w:r>
+      <w:r>
+        <w:rPr>
+          <w:rFonts w:hint="eastAsia"/>
+        </w:rPr>
+        <w:t>）</w:t>
+      </w:r>
+      <w:r>
+        <w:rPr>
+          <w:rFonts w:hint="eastAsia"/>
+        </w:rPr>
+        <w:t>获得</w:t>
+      </w:r>
+      <w:r>
+        <w:rPr>
+          <w:rFonts w:hint="eastAsia"/>
+        </w:rPr>
+        <w:t>7</w:t>
+      </w:r>
+      <w:r>
+        <w:rPr>
+          <w:rFonts w:hint="eastAsia"/>
+        </w:rPr>
+        <w:t>位码大致区域</w:t>
+      </w:r>
+    </w:p>
+    <w:p>
+      <w:pPr>
+        <w:ind w:firstLineChars="200" w:firstLine="420"/>
+        <w:jc w:val="left"/>
+      </w:pPr>
+      <w:r>
+        <w:rPr>
+          <w:rFonts w:hint="eastAsia"/>
+        </w:rPr>
+        <w:t>和基本为纯黑色的</w:t>
       </w:r>
       <w:r>
         <w:rPr>
@@ -1588,598 +2345,111 @@
         <w:rPr>
           <w:rFonts w:hint="eastAsia"/>
         </w:rPr>
-        <w:t>位码。</w:t>
-      </w:r>
-      <w:r>
-        <w:rPr>
-          <w:rFonts w:hint="eastAsia"/>
-        </w:rPr>
-        <w:t>这一功能封装为函数</w:t>
-      </w:r>
-      <w:proofErr w:type="spellStart"/>
-      <w:r>
-        <w:t>findBitcode</w:t>
-      </w:r>
-      <w:proofErr w:type="spellEnd"/>
-      <w:r>
-        <w:t>()</w:t>
-      </w:r>
-      <w:r>
-        <w:rPr>
-          <w:rFonts w:hint="eastAsia"/>
-        </w:rPr>
-        <w:t>。</w:t>
-      </w:r>
-      <w:r>
-        <w:rPr>
-          <w:rFonts w:hint="eastAsia"/>
-        </w:rPr>
-        <w:t>该函数输入和</w:t>
-      </w:r>
-      <w:r>
-        <w:rPr>
-          <w:rFonts w:hint="eastAsia"/>
-        </w:rPr>
-        <w:t>Num21</w:t>
-      </w:r>
-      <w:r>
-        <w:rPr>
-          <w:rFonts w:hint="eastAsia"/>
-        </w:rPr>
-        <w:t>相同。对输入的图像首先进行阈值</w:t>
-      </w:r>
-      <w:r>
-        <w:rPr>
-          <w:rFonts w:hint="eastAsia"/>
-        </w:rPr>
-        <w:t>为</w:t>
-      </w:r>
-      <w:r>
-        <w:rPr>
-          <w:rFonts w:hint="eastAsia"/>
-        </w:rPr>
-        <w:t>2</w:t>
+        <w:t>位码不同，</w:t>
+      </w:r>
+      <w:r>
+        <w:rPr>
+          <w:rFonts w:hint="eastAsia"/>
+        </w:rPr>
+        <w:t>7</w:t>
+      </w:r>
+      <w:r>
+        <w:rPr>
+          <w:rFonts w:hint="eastAsia"/>
+        </w:rPr>
+        <w:t>位码灰度值较大，我们采用双阈值分割，</w:t>
+      </w:r>
+      <w:r>
+        <w:rPr>
+          <w:rFonts w:hint="eastAsia"/>
+        </w:rPr>
+        <w:t>将</w:t>
+      </w:r>
+      <w:r>
+        <w:rPr>
+          <w:rFonts w:hint="eastAsia"/>
+        </w:rPr>
+        <w:t>6</w:t>
       </w:r>
       <w:r>
         <w:t>0</w:t>
       </w:r>
       <w:r>
-        <w:rPr>
-          <w:rFonts w:hint="eastAsia"/>
-        </w:rPr>
-        <w:t>的二值分割，以去除背景和噪音的影响。接下来截取右下角二维码部分，取反并做闭操作，使得二维码成为连通区域。由于训练数据中有一张车票右边缺损的图片</w:t>
-      </w:r>
-      <w:r>
-        <w:rPr>
-          <w:rFonts w:hint="eastAsia"/>
-        </w:rPr>
-        <w:t>，</w:t>
-      </w:r>
-      <w:r>
-        <w:rPr>
-          <w:rFonts w:hint="eastAsia"/>
-        </w:rPr>
-        <w:t>只取左半边的二维码。然后</w:t>
-      </w:r>
-      <w:r>
-        <w:rPr>
-          <w:rFonts w:hint="eastAsia"/>
-        </w:rPr>
-        <w:t>我们</w:t>
-      </w:r>
-      <w:r>
-        <w:rPr>
-          <w:rFonts w:hint="eastAsia"/>
-        </w:rPr>
-        <w:t>根据该区域图片行和，删除底部车票裁剪不精确产生的边缘。</w:t>
-      </w:r>
-      <w:r>
-        <w:rPr>
-          <w:rFonts w:hint="eastAsia"/>
-        </w:rPr>
-        <w:t>接下来将操作后的左半边二维码放回车票对应区域，剩余部分用黑色模板掩膜，随后调用</w:t>
-      </w:r>
-      <w:proofErr w:type="spellStart"/>
-      <w:r>
-        <w:t>DetectRectangle</w:t>
-      </w:r>
-      <w:proofErr w:type="spellEnd"/>
-      <w:r>
-        <w:t>().</w:t>
-      </w:r>
-      <w:r>
         <w:t xml:space="preserve"> </w:t>
       </w:r>
-      <w:proofErr w:type="spellStart"/>
-      <w:r>
-        <w:t>getRectangle</w:t>
-      </w:r>
-      <w:proofErr w:type="spellEnd"/>
-      <w:r>
-        <w:t>()</w:t>
-      </w:r>
-      <w:r>
-        <w:rPr>
-          <w:rFonts w:hint="eastAsia"/>
-        </w:rPr>
-        <w:t>函数，获得二维码最小矩形闭包的顶点，并将其返回。</w:t>
-      </w:r>
-    </w:p>
-    <w:p>
-      <w:pPr>
-        <w:ind w:firstLine="420"/>
-        <w:jc w:val="left"/>
-      </w:pPr>
-      <w:r>
-        <w:rPr>
-          <w:rFonts w:hint="eastAsia"/>
-        </w:rPr>
-        <w:t>获取</w:t>
-      </w:r>
-      <w:r>
-        <w:rPr>
-          <w:rFonts w:hint="eastAsia"/>
-        </w:rPr>
-        <w:t>2</w:t>
-      </w:r>
-      <w:r>
-        <w:t>1</w:t>
-      </w:r>
-      <w:r>
-        <w:rPr>
-          <w:rFonts w:hint="eastAsia"/>
-        </w:rPr>
-        <w:t>位码区域。</w:t>
-      </w:r>
-      <w:r>
-        <w:rPr>
-          <w:rFonts w:hint="eastAsia"/>
-        </w:rPr>
-        <w:t>经过对图片的测量，</w:t>
-      </w:r>
-      <w:r>
-        <w:rPr>
-          <w:rFonts w:hint="eastAsia"/>
-        </w:rPr>
-        <w:t>我们</w:t>
-      </w:r>
-      <w:r>
-        <w:rPr>
-          <w:rFonts w:hint="eastAsia"/>
-        </w:rPr>
-        <w:t>确定了二维码高度和像素的映射关系</w:t>
-      </w:r>
-      <w:r>
-        <w:rPr>
-          <w:rFonts w:hint="eastAsia"/>
-        </w:rPr>
-        <w:t>，</w:t>
-      </w:r>
-      <w:r>
-        <w:rPr>
-          <w:rFonts w:hint="eastAsia"/>
-        </w:rPr>
-        <w:t>二维码高度和二维码左边缘到</w:t>
-      </w:r>
-      <w:r>
-        <w:rPr>
-          <w:rFonts w:hint="eastAsia"/>
-        </w:rPr>
-        <w:t>2</w:t>
-      </w:r>
-      <w:r>
-        <w:t>1</w:t>
-      </w:r>
-      <w:r>
-        <w:rPr>
-          <w:rFonts w:hint="eastAsia"/>
-        </w:rPr>
-        <w:t>位码左侧、顶部的长度比，以及与</w:t>
-      </w:r>
-      <w:r>
-        <w:rPr>
-          <w:rFonts w:hint="eastAsia"/>
-        </w:rPr>
-        <w:t>2</w:t>
-      </w:r>
-      <w:r>
-        <w:t>1</w:t>
-      </w:r>
-      <w:r>
-        <w:rPr>
-          <w:rFonts w:hint="eastAsia"/>
-        </w:rPr>
-        <w:t>位码长宽的比例</w:t>
-      </w:r>
-      <w:r>
-        <w:rPr>
-          <w:rFonts w:hint="eastAsia"/>
-        </w:rPr>
-        <w:t>。由此</w:t>
-      </w:r>
-      <w:r>
-        <w:rPr>
-          <w:rFonts w:hint="eastAsia"/>
-        </w:rPr>
-        <w:t>根据</w:t>
-      </w:r>
-      <w:proofErr w:type="spellStart"/>
-      <w:r>
-        <w:t>findBitcode</w:t>
-      </w:r>
-      <w:proofErr w:type="spellEnd"/>
-      <w:r>
-        <w:rPr>
-          <w:rFonts w:hint="eastAsia"/>
-        </w:rPr>
-        <w:t>的返回值，可以</w:t>
-      </w:r>
-      <w:r>
-        <w:rPr>
-          <w:rFonts w:hint="eastAsia"/>
-        </w:rPr>
-        <w:t>确定</w:t>
-      </w:r>
-      <w:r>
-        <w:rPr>
-          <w:rFonts w:hint="eastAsia"/>
-        </w:rPr>
-        <w:t>2</w:t>
-      </w:r>
-      <w:r>
-        <w:t>1</w:t>
-      </w:r>
-      <w:r>
-        <w:rPr>
-          <w:rFonts w:hint="eastAsia"/>
-        </w:rPr>
-        <w:t>位码的大致范围。我们对这一区域</w:t>
-      </w:r>
-      <w:r>
-        <w:rPr>
-          <w:rFonts w:hint="eastAsia"/>
-        </w:rPr>
-        <w:t>先取反，然后</w:t>
-      </w:r>
-      <w:r>
-        <w:rPr>
-          <w:rFonts w:hint="eastAsia"/>
-        </w:rPr>
-        <w:t>做闭操作和膨胀操作，让</w:t>
-      </w:r>
-      <w:r>
-        <w:rPr>
-          <w:rFonts w:hint="eastAsia"/>
-        </w:rPr>
-        <w:t>2</w:t>
-      </w:r>
-      <w:r>
-        <w:t>1</w:t>
-      </w:r>
-      <w:r>
-        <w:rPr>
-          <w:rFonts w:hint="eastAsia"/>
-        </w:rPr>
-        <w:t>位码形成连通区域，同时</w:t>
-      </w:r>
-      <w:r>
-        <w:rPr>
-          <w:rFonts w:hint="eastAsia"/>
-        </w:rPr>
-        <w:t>避免</w:t>
-      </w:r>
-      <w:r>
-        <w:rPr>
-          <w:rFonts w:hint="eastAsia"/>
-        </w:rPr>
-        <w:t>框得太紧</w:t>
-      </w:r>
-      <w:r>
-        <w:rPr>
-          <w:rFonts w:hint="eastAsia"/>
-        </w:rPr>
-        <w:t>。</w:t>
-      </w:r>
-      <w:r>
-        <w:rPr>
-          <w:rFonts w:hint="eastAsia"/>
-        </w:rPr>
-        <w:t>然后</w:t>
-      </w:r>
-      <w:r>
-        <w:rPr>
-          <w:rFonts w:hint="eastAsia"/>
-        </w:rPr>
-        <w:t>将处理后的结果放回车票对应区域，其余区域用黑色背景掩膜。接下来</w:t>
-      </w:r>
-      <w:r>
-        <w:rPr>
-          <w:rFonts w:hint="eastAsia"/>
-        </w:rPr>
-        <w:t>调用</w:t>
-      </w:r>
-      <w:proofErr w:type="spellStart"/>
-      <w:r>
-        <w:t>DetectRectangle</w:t>
-      </w:r>
-      <w:proofErr w:type="spellEnd"/>
-      <w:r>
-        <w:t>().</w:t>
+      <w:r>
+        <w:rPr>
+          <w:rFonts w:hint="eastAsia"/>
+        </w:rPr>
+        <w:t>~</w:t>
       </w:r>
       <w:r>
         <w:t xml:space="preserve"> </w:t>
       </w:r>
-      <w:proofErr w:type="spellStart"/>
-      <w:r>
-        <w:t>getRec</w:t>
-      </w:r>
-      <w:proofErr w:type="spellEnd"/>
-      <w:r>
-        <w:rPr>
-          <w:rFonts w:hint="eastAsia"/>
-        </w:rPr>
-        <w:t>-</w:t>
-      </w:r>
-      <w:r>
-        <w:t>tangle</w:t>
-      </w:r>
-      <w:r>
-        <w:t>()</w:t>
-      </w:r>
-      <w:r>
-        <w:rPr>
-          <w:rFonts w:hint="eastAsia"/>
-        </w:rPr>
-        <w:t>，获得最大连通区域的最小矩形闭包的四个顶点，将其作为一个返回值。另一个返回值是画好了</w:t>
-      </w:r>
-      <w:r>
-        <w:rPr>
-          <w:rFonts w:hint="eastAsia"/>
-        </w:rPr>
-        <w:t>2</w:t>
-      </w:r>
-      <w:r>
-        <w:t>1</w:t>
-      </w:r>
-      <w:r>
-        <w:rPr>
-          <w:rFonts w:hint="eastAsia"/>
-        </w:rPr>
-        <w:t>位码区域的车票</w:t>
-      </w:r>
-      <w:r>
-        <w:rPr>
-          <w:rFonts w:hint="eastAsia"/>
-        </w:rPr>
-        <w:t>，这个值主要是在编程过程中查看中间结果用</w:t>
-      </w:r>
-      <w:r>
-        <w:rPr>
-          <w:rFonts w:hint="eastAsia"/>
-        </w:rPr>
-        <w:t>。</w:t>
-      </w:r>
-    </w:p>
-    <w:p>
-      <w:pPr>
-        <w:ind w:firstLine="420"/>
-        <w:jc w:val="left"/>
-      </w:pPr>
-    </w:p>
-    <w:p>
-      <w:pPr>
-        <w:jc w:val="left"/>
-        <w:rPr>
-          <w:b/>
-        </w:rPr>
-      </w:pPr>
-      <w:r>
-        <w:rPr>
-          <w:rFonts w:hint="eastAsia"/>
-          <w:b/>
-        </w:rPr>
-        <w:t>4</w:t>
-      </w:r>
-      <w:r>
-        <w:rPr>
-          <w:b/>
-        </w:rPr>
-        <w:t xml:space="preserve">. </w:t>
-      </w:r>
-      <w:r>
-        <w:rPr>
-          <w:rFonts w:hint="eastAsia"/>
-          <w:b/>
-        </w:rPr>
-        <w:t>在图片中标注</w:t>
-      </w:r>
-      <w:r>
-        <w:rPr>
-          <w:b/>
-        </w:rPr>
-        <w:t>7</w:t>
-      </w:r>
-      <w:r>
-        <w:rPr>
-          <w:rFonts w:hint="eastAsia"/>
-          <w:b/>
-        </w:rPr>
-        <w:t>位码</w:t>
-      </w:r>
-    </w:p>
-    <w:p>
-      <w:pPr>
-        <w:ind w:firstLine="420"/>
-        <w:jc w:val="left"/>
-      </w:pPr>
-      <w:r>
-        <w:rPr>
-          <w:rFonts w:hint="eastAsia"/>
-        </w:rPr>
-        <w:t>Num7</w:t>
-      </w:r>
-      <w:r>
-        <w:rPr>
-          <w:rFonts w:hint="eastAsia"/>
-        </w:rPr>
-        <w:t>是检测</w:t>
-      </w:r>
-      <w:r>
-        <w:rPr>
-          <w:rFonts w:hint="eastAsia"/>
-        </w:rPr>
-        <w:t>7</w:t>
-      </w:r>
-      <w:r>
-        <w:rPr>
-          <w:rFonts w:hint="eastAsia"/>
-        </w:rPr>
-        <w:t>位码的类</w:t>
-      </w:r>
-      <w:r>
-        <w:rPr>
-          <w:rFonts w:hint="eastAsia"/>
-        </w:rPr>
-        <w:t>。</w:t>
-      </w:r>
-      <w:r>
-        <w:rPr>
-          <w:rFonts w:hint="eastAsia"/>
-        </w:rPr>
-        <w:t>Num</w:t>
-      </w:r>
-      <w:r>
-        <w:t>7</w:t>
-      </w:r>
-      <w:r>
-        <w:t>和</w:t>
-      </w:r>
-      <w:r>
-        <w:rPr>
-          <w:rFonts w:hint="eastAsia"/>
-        </w:rPr>
-        <w:t>N</w:t>
-      </w:r>
-      <w:r>
-        <w:t>um21</w:t>
-      </w:r>
-      <w:r>
-        <w:t>的</w:t>
-      </w:r>
-      <w:r>
-        <w:rPr>
-          <w:rFonts w:hint="eastAsia"/>
-        </w:rPr>
-        <w:t>操作过程</w:t>
-      </w:r>
-      <w:r>
-        <w:rPr>
-          <w:rFonts w:hint="eastAsia"/>
-        </w:rPr>
-        <w:t>类似。</w:t>
-      </w:r>
-    </w:p>
-    <w:p>
-      <w:pPr>
-        <w:ind w:firstLine="420"/>
-        <w:jc w:val="left"/>
-      </w:pPr>
-      <w:r>
-        <w:rPr>
-          <w:rFonts w:hint="eastAsia"/>
-        </w:rPr>
-        <w:t>二值化处理</w:t>
-      </w:r>
-      <w:r>
-        <w:rPr>
-          <w:rFonts w:hint="eastAsia"/>
-        </w:rPr>
-        <w:t>。和基本为纯黑色的</w:t>
-      </w:r>
-      <w:r>
-        <w:rPr>
-          <w:rFonts w:hint="eastAsia"/>
-        </w:rPr>
-        <w:t>2</w:t>
-      </w:r>
-      <w:r>
-        <w:t>1</w:t>
-      </w:r>
-      <w:r>
-        <w:rPr>
-          <w:rFonts w:hint="eastAsia"/>
-        </w:rPr>
-        <w:t>位码不同，</w:t>
-      </w:r>
-      <w:r>
-        <w:rPr>
-          <w:rFonts w:hint="eastAsia"/>
-        </w:rPr>
-        <w:t>7</w:t>
-      </w:r>
-      <w:r>
-        <w:rPr>
-          <w:rFonts w:hint="eastAsia"/>
-        </w:rPr>
-        <w:t>位码灰度值较大，我们采用双阈值分割，</w:t>
-      </w:r>
-      <w:r>
-        <w:rPr>
-          <w:rFonts w:hint="eastAsia"/>
-        </w:rPr>
-        <w:t>将</w:t>
+      <w:r>
+        <w:t>120</w:t>
+      </w:r>
+      <w:r>
+        <w:rPr>
+          <w:rFonts w:hint="eastAsia"/>
+        </w:rPr>
+        <w:t>灰度值</w:t>
       </w:r>
       <w:r>
         <w:rPr>
           <w:rFonts w:hint="eastAsia"/>
         </w:rPr>
         <w:lastRenderedPageBreak/>
-        <w:t>6</w:t>
-      </w:r>
-      <w:r>
+        <w:t>之间的</w:t>
+      </w:r>
+      <w:proofErr w:type="gramStart"/>
+      <w:r>
+        <w:rPr>
+          <w:rFonts w:hint="eastAsia"/>
+        </w:rPr>
+        <w:t>像素值</w:t>
+      </w:r>
+      <w:proofErr w:type="gramEnd"/>
+      <w:r>
+        <w:rPr>
+          <w:rFonts w:hint="eastAsia"/>
+        </w:rPr>
+        <w:t>设为</w:t>
+      </w:r>
+      <w:r>
+        <w:t>255</w:t>
+      </w:r>
+      <w:r>
+        <w:rPr>
+          <w:rFonts w:hint="eastAsia"/>
+        </w:rPr>
+        <w:t>，其余区域设为</w:t>
+      </w:r>
+      <w:r>
+        <w:rPr>
+          <w:rFonts w:hint="eastAsia"/>
+        </w:rPr>
         <w:t>0</w:t>
       </w:r>
       <w:r>
-        <w:t xml:space="preserve"> </w:t>
-      </w:r>
-      <w:r>
-        <w:rPr>
-          <w:rFonts w:hint="eastAsia"/>
-        </w:rPr>
-        <w:t>~</w:t>
-      </w:r>
-      <w:r>
-        <w:t xml:space="preserve"> </w:t>
-      </w:r>
-      <w:r>
-        <w:t>120</w:t>
-      </w:r>
-      <w:r>
-        <w:rPr>
-          <w:rFonts w:hint="eastAsia"/>
-        </w:rPr>
-        <w:t>灰度值之间的像素值设为</w:t>
-      </w:r>
-      <w:r>
-        <w:t>255</w:t>
-      </w:r>
-      <w:r>
-        <w:rPr>
-          <w:rFonts w:hint="eastAsia"/>
-        </w:rPr>
-        <w:t>，其余区域设为</w:t>
-      </w:r>
-      <w:r>
-        <w:rPr>
-          <w:rFonts w:hint="eastAsia"/>
-        </w:rPr>
-        <w:t>0</w:t>
-      </w:r>
-      <w:r>
-        <w:rPr>
-          <w:rFonts w:hint="eastAsia"/>
-        </w:rPr>
-        <w:t>，相当于在二值化的同时做了取反处理。</w:t>
+        <w:rPr>
+          <w:rFonts w:hint="eastAsia"/>
+        </w:rPr>
+        <w:t>，相当于在</w:t>
+      </w:r>
+      <w:proofErr w:type="gramStart"/>
+      <w:r>
+        <w:rPr>
+          <w:rFonts w:hint="eastAsia"/>
+        </w:rPr>
+        <w:t>二值化的</w:t>
+      </w:r>
+      <w:proofErr w:type="gramEnd"/>
+      <w:r>
+        <w:rPr>
+          <w:rFonts w:hint="eastAsia"/>
+        </w:rPr>
+        <w:t>同时做了取反处理。</w:t>
       </w:r>
     </w:p>
     <w:p>
@@ -2329,30 +2599,34 @@
         <w:rPr>
           <w:rFonts w:hint="eastAsia"/>
         </w:rPr>
-        <w:t>位码部分的操作，</w:t>
-      </w:r>
-      <w:r>
-        <w:rPr>
-          <w:rFonts w:hint="eastAsia"/>
-        </w:rPr>
-        <w:t>调用</w:t>
-      </w:r>
-      <w:proofErr w:type="spellStart"/>
-      <w:r>
-        <w:rPr>
-          <w:rFonts w:hint="eastAsia"/>
-        </w:rPr>
-        <w:t>f</w:t>
-      </w:r>
-      <w:r>
-        <w:t>indBitcode</w:t>
-      </w:r>
-      <w:proofErr w:type="spellEnd"/>
-      <w:r>
-        <w:rPr>
-          <w:rFonts w:hint="eastAsia"/>
-        </w:rPr>
-        <w:t>函数获取二维码</w:t>
+        <w:t>位</w:t>
+      </w:r>
+      <w:proofErr w:type="gramStart"/>
+      <w:r>
+        <w:rPr>
+          <w:rFonts w:hint="eastAsia"/>
+        </w:rPr>
+        <w:t>码部分</w:t>
+      </w:r>
+      <w:proofErr w:type="gramEnd"/>
+      <w:r>
+        <w:rPr>
+          <w:rFonts w:hint="eastAsia"/>
+        </w:rPr>
+        <w:t>的操作，</w:t>
+      </w:r>
+      <w:r>
+        <w:rPr>
+          <w:rFonts w:hint="eastAsia"/>
+        </w:rPr>
+        <w:t>获取</w:t>
+      </w:r>
+      <w:proofErr w:type="gramStart"/>
+      <w:r>
+        <w:rPr>
+          <w:rFonts w:hint="eastAsia"/>
+        </w:rPr>
+        <w:t>二维码</w:t>
       </w:r>
       <w:r>
         <w:rPr>
@@ -2360,6 +2634,7 @@
         </w:rPr>
         <w:t>闭包</w:t>
       </w:r>
+      <w:proofErr w:type="gramEnd"/>
       <w:r>
         <w:rPr>
           <w:rFonts w:hint="eastAsia"/>
@@ -2370,8 +2645,16 @@
         <w:rPr>
           <w:rFonts w:hint="eastAsia"/>
         </w:rPr>
-        <w:t>根据二维码高度</w:t>
-      </w:r>
+        <w:t>根据二</w:t>
+      </w:r>
+      <w:proofErr w:type="gramStart"/>
+      <w:r>
+        <w:rPr>
+          <w:rFonts w:hint="eastAsia"/>
+        </w:rPr>
+        <w:t>维码高度</w:t>
+      </w:r>
+      <w:proofErr w:type="gramEnd"/>
       <w:r>
         <w:rPr>
           <w:rFonts w:hint="eastAsia"/>
@@ -2429,6 +2712,41 @@
     </w:p>
     <w:p>
       <w:pPr>
+        <w:jc w:val="left"/>
+      </w:pPr>
+      <w:r>
+        <w:rPr>
+          <w:rFonts w:hint="eastAsia"/>
+        </w:rPr>
+        <w:t>（</w:t>
+      </w:r>
+      <w:r>
+        <w:rPr>
+          <w:rFonts w:hint="eastAsia"/>
+        </w:rPr>
+        <w:t>2</w:t>
+      </w:r>
+      <w:r>
+        <w:rPr>
+          <w:rFonts w:hint="eastAsia"/>
+        </w:rPr>
+        <w:t>）精确定位</w:t>
+      </w:r>
+      <w:r>
+        <w:rPr>
+          <w:rFonts w:hint="eastAsia"/>
+        </w:rPr>
+        <w:t>7</w:t>
+      </w:r>
+      <w:r>
+        <w:rPr>
+          <w:rFonts w:hint="eastAsia"/>
+        </w:rPr>
+        <w:t>位码</w:t>
+      </w:r>
+    </w:p>
+    <w:p>
+      <w:pPr>
         <w:ind w:firstLine="420"/>
         <w:jc w:val="left"/>
       </w:pPr>
@@ -2568,32 +2886,7 @@
         <w:rPr>
           <w:rFonts w:hint="eastAsia"/>
         </w:rPr>
-        <w:t>放回原图，调用</w:t>
-      </w:r>
-      <w:proofErr w:type="spellStart"/>
-      <w:r>
-        <w:t>DetectRectangle</w:t>
-      </w:r>
-      <w:proofErr w:type="spellEnd"/>
-      <w:r>
-        <w:t>().</w:t>
-      </w:r>
-      <w:r>
-        <w:t xml:space="preserve"> </w:t>
-      </w:r>
-      <w:proofErr w:type="spellStart"/>
-      <w:r>
-        <w:t>getRectangle</w:t>
-      </w:r>
-      <w:proofErr w:type="spellEnd"/>
-      <w:r>
-        <w:t>()</w:t>
-      </w:r>
-      <w:r>
-        <w:rPr>
-          <w:rFonts w:hint="eastAsia"/>
-        </w:rPr>
-        <w:t>，获得最大连通区域的最小矩形闭包的四个顶点，和画出了</w:t>
+        <w:t>放回原图，获得最大连通区域的最小矩形闭包的四个顶点，和画出了</w:t>
       </w:r>
       <w:r>
         <w:rPr>
@@ -2605,7 +2898,21 @@
         <w:rPr>
           <w:rFonts w:hint="eastAsia"/>
         </w:rPr>
-        <w:t>位码区域的图片一起作为返回值。</w:t>
+        <w:t>位</w:t>
+      </w:r>
+      <w:proofErr w:type="gramStart"/>
+      <w:r>
+        <w:rPr>
+          <w:rFonts w:hint="eastAsia"/>
+        </w:rPr>
+        <w:t>码区域</w:t>
+      </w:r>
+      <w:proofErr w:type="gramEnd"/>
+      <w:r>
+        <w:rPr>
+          <w:rFonts w:hint="eastAsia"/>
+        </w:rPr>
+        <w:t>的图片一起作为返回值。</w:t>
       </w:r>
     </w:p>
     <w:p>
@@ -2729,7 +3036,6 @@
         <w:rPr>
           <w:noProof/>
         </w:rPr>
-        <w:lastRenderedPageBreak/>
         <w:drawing>
           <wp:inline distT="0" distB="0" distL="0" distR="0" wp14:anchorId="3E96C3A6" wp14:editId="38DC8BE6">
             <wp:extent cx="2959100" cy="1079500"/>
@@ -2871,67 +3177,150 @@
         <w:ind w:firstLine="420"/>
         <w:jc w:val="left"/>
       </w:pPr>
+      <w:r>
+        <w:rPr>
+          <w:rFonts w:hint="eastAsia"/>
+        </w:rPr>
+        <w:t>这一部分</w:t>
+      </w:r>
+      <w:r>
+        <w:rPr>
+          <w:rFonts w:hint="eastAsia"/>
+        </w:rPr>
+        <w:t>根据以上两个类返回</w:t>
+      </w:r>
+      <w:r>
+        <w:rPr>
+          <w:rFonts w:hint="eastAsia"/>
+        </w:rPr>
+        <w:t>的矩形闭包顶点</w:t>
+      </w:r>
+      <w:r>
+        <w:rPr>
+          <w:rFonts w:hint="eastAsia"/>
+        </w:rPr>
+        <w:t>，</w:t>
+      </w:r>
+      <w:r>
+        <w:rPr>
+          <w:rFonts w:hint="eastAsia"/>
+        </w:rPr>
+        <w:t>在车票图片中对应</w:t>
+      </w:r>
+      <w:proofErr w:type="gramStart"/>
+      <w:r>
+        <w:rPr>
+          <w:rFonts w:hint="eastAsia"/>
+        </w:rPr>
+        <w:t>位置框</w:t>
+      </w:r>
+      <w:r>
+        <w:rPr>
+          <w:rFonts w:hint="eastAsia"/>
+        </w:rPr>
+        <w:t>出</w:t>
+      </w:r>
+      <w:r>
+        <w:rPr>
+          <w:rFonts w:hint="eastAsia"/>
+        </w:rPr>
+        <w:t>两组</w:t>
+      </w:r>
+      <w:proofErr w:type="gramEnd"/>
+      <w:r>
+        <w:rPr>
+          <w:rFonts w:hint="eastAsia"/>
+        </w:rPr>
+        <w:t>码并分割。</w:t>
+      </w:r>
+      <w:r>
+        <w:rPr>
+          <w:rFonts w:hint="eastAsia"/>
+        </w:rPr>
+        <w:t>输入</w:t>
+      </w:r>
+      <w:r>
+        <w:rPr>
+          <w:rFonts w:hint="eastAsia"/>
+        </w:rPr>
+        <w:t>也是</w:t>
+      </w:r>
+      <w:r>
+        <w:rPr>
+          <w:rFonts w:hint="eastAsia"/>
+        </w:rPr>
+        <w:t>分割好并摆正的车票，</w:t>
+      </w:r>
+      <w:r>
+        <w:rPr>
+          <w:rFonts w:hint="eastAsia"/>
+        </w:rPr>
+        <w:t>另外还有</w:t>
+      </w:r>
+      <w:r>
+        <w:rPr>
+          <w:rFonts w:hint="eastAsia"/>
+        </w:rPr>
+        <w:t>2</w:t>
+      </w:r>
+      <w:r>
+        <w:t>1</w:t>
+      </w:r>
+      <w:r>
+        <w:rPr>
+          <w:rFonts w:hint="eastAsia"/>
+        </w:rPr>
+        <w:t>位码和</w:t>
+      </w:r>
+      <w:r>
+        <w:rPr>
+          <w:rFonts w:hint="eastAsia"/>
+        </w:rPr>
+        <w:t>7</w:t>
+      </w:r>
+      <w:r>
+        <w:rPr>
+          <w:rFonts w:hint="eastAsia"/>
+        </w:rPr>
+        <w:t>位码的最小矩形闭包顶点。</w:t>
+      </w:r>
+    </w:p>
+    <w:p>
+      <w:pPr>
+        <w:ind w:firstLine="420"/>
+        <w:jc w:val="left"/>
+      </w:pPr>
+      <w:r>
+        <w:rPr>
+          <w:rFonts w:hint="eastAsia"/>
+        </w:rPr>
+        <w:t>首先将输入的灰度图像转化为</w:t>
+      </w:r>
+      <w:r>
+        <w:rPr>
+          <w:rFonts w:hint="eastAsia"/>
+        </w:rPr>
+        <w:t>R</w:t>
+      </w:r>
+      <w:r>
+        <w:t>GB</w:t>
+      </w:r>
+      <w:r>
+        <w:rPr>
+          <w:rFonts w:hint="eastAsia"/>
+        </w:rPr>
+        <w:t>彩色图像。然后调用两次</w:t>
+      </w:r>
       <w:proofErr w:type="spellStart"/>
       <w:r>
-        <w:rPr>
-          <w:rFonts w:hint="eastAsia"/>
-        </w:rPr>
-        <w:t>NumAll</w:t>
+        <w:t>drawSegLines</w:t>
       </w:r>
       <w:proofErr w:type="spellEnd"/>
       <w:r>
         <w:rPr>
           <w:rFonts w:hint="eastAsia"/>
         </w:rPr>
-        <w:t>根据以上两个类返回</w:t>
-      </w:r>
-      <w:r>
-        <w:rPr>
-          <w:rFonts w:hint="eastAsia"/>
-        </w:rPr>
-        <w:t>的矩形闭包顶点</w:t>
-      </w:r>
-      <w:r>
-        <w:rPr>
-          <w:rFonts w:hint="eastAsia"/>
-        </w:rPr>
-        <w:t>在车票图片中对应位置框</w:t>
-      </w:r>
-      <w:r>
-        <w:rPr>
-          <w:rFonts w:hint="eastAsia"/>
-        </w:rPr>
-        <w:t>出</w:t>
-      </w:r>
-      <w:r>
-        <w:rPr>
-          <w:rFonts w:hint="eastAsia"/>
-        </w:rPr>
-        <w:t>两组码并分割。</w:t>
-      </w:r>
-      <w:r>
-        <w:rPr>
-          <w:rFonts w:hint="eastAsia"/>
-        </w:rPr>
-        <w:t>输入</w:t>
-      </w:r>
-      <w:r>
-        <w:rPr>
-          <w:rFonts w:hint="eastAsia"/>
-        </w:rPr>
-        <w:t>也是</w:t>
-      </w:r>
-      <w:r>
-        <w:rPr>
-          <w:rFonts w:hint="eastAsia"/>
-        </w:rPr>
-        <w:t>分割好并摆正的车票，</w:t>
-      </w:r>
-      <w:r>
-        <w:rPr>
-          <w:rFonts w:hint="eastAsia"/>
-        </w:rPr>
-        <w:t>另外还有</w:t>
+        <w:t>函数先后画出</w:t>
       </w:r>
       <w:r>
         <w:rPr>
@@ -2958,7 +3347,89 @@
         <w:rPr>
           <w:rFonts w:hint="eastAsia"/>
         </w:rPr>
-        <w:t>位码的最小矩形闭包顶点。首先将输入的灰度图像转化为</w:t>
+        <w:t>位码的区域，并分割各位数字</w:t>
+      </w:r>
+      <w:r>
+        <w:rPr>
+          <w:rFonts w:hint="eastAsia"/>
+        </w:rPr>
+        <w:t>/</w:t>
+      </w:r>
+      <w:r>
+        <w:rPr>
+          <w:rFonts w:hint="eastAsia"/>
+        </w:rPr>
+        <w:t>字母。最后将用红线标出分割结果的图片返回。</w:t>
+      </w:r>
+    </w:p>
+    <w:p>
+      <w:pPr>
+        <w:ind w:firstLine="420"/>
+        <w:jc w:val="left"/>
+      </w:pPr>
+      <w:proofErr w:type="spellStart"/>
+      <w:r>
+        <w:t>drawSegLines</w:t>
+      </w:r>
+      <w:proofErr w:type="spellEnd"/>
+      <w:r>
+        <w:rPr>
+          <w:rFonts w:hint="eastAsia"/>
+        </w:rPr>
+        <w:t>函数输入的是裁剪好的车票图片，以及闭包顶点和数字</w:t>
+      </w:r>
+      <w:r>
+        <w:rPr>
+          <w:rFonts w:hint="eastAsia"/>
+        </w:rPr>
+        <w:t>+</w:t>
+      </w:r>
+      <w:r>
+        <w:rPr>
+          <w:rFonts w:hint="eastAsia"/>
+        </w:rPr>
+        <w:t>字母总数。</w:t>
+      </w:r>
+    </w:p>
+    <w:p>
+      <w:pPr>
+        <w:jc w:val="left"/>
+      </w:pPr>
+      <w:r>
+        <w:rPr>
+          <w:rFonts w:hint="eastAsia"/>
+        </w:rPr>
+        <w:t>（</w:t>
+      </w:r>
+      <w:r>
+        <w:rPr>
+          <w:rFonts w:hint="eastAsia"/>
+        </w:rPr>
+        <w:t>1</w:t>
+      </w:r>
+      <w:r>
+        <w:rPr>
+          <w:rFonts w:hint="eastAsia"/>
+        </w:rPr>
+        <w:t>）</w:t>
+      </w:r>
+      <w:r>
+        <w:rPr>
+          <w:rFonts w:hint="eastAsia"/>
+        </w:rPr>
+        <w:t>重新排序顶点集合</w:t>
+      </w:r>
+    </w:p>
+    <w:p>
+      <w:pPr>
+        <w:ind w:firstLine="420"/>
+        <w:jc w:val="left"/>
+      </w:pPr>
+      <w:r>
+        <w:rPr>
+          <w:rFonts w:hint="eastAsia"/>
+        </w:rPr>
+        <w:t>首先判断输入的是灰度图还是</w:t>
       </w:r>
       <w:r>
         <w:rPr>
@@ -2973,18 +3444,94 @@
         <w:rPr>
           <w:rFonts w:hint="eastAsia"/>
         </w:rPr>
-        <w:t>彩色图像。然后调用两次</w:t>
-      </w:r>
-      <w:proofErr w:type="spellStart"/>
-      <w:r>
-        <w:t>drawSegLines</w:t>
-      </w:r>
-      <w:proofErr w:type="spellEnd"/>
-      <w:r>
-        <w:rPr>
-          <w:rFonts w:hint="eastAsia"/>
-        </w:rPr>
-        <w:t>函数先后画出</w:t>
+        <w:t>彩色图，如果是灰度图转换为彩色图。然后将四个顶点</w:t>
+      </w:r>
+      <w:r>
+        <w:rPr>
+          <w:rFonts w:hint="eastAsia"/>
+        </w:rPr>
+        <w:t>按照</w:t>
+      </w:r>
+      <w:r>
+        <w:rPr>
+          <w:rFonts w:hint="eastAsia"/>
+        </w:rPr>
+        <w:t>左上角、左下角、右下角、右上角</w:t>
+      </w:r>
+      <w:r>
+        <w:rPr>
+          <w:rFonts w:hint="eastAsia"/>
+        </w:rPr>
+        <w:t>的顺序排列</w:t>
+      </w:r>
+      <w:r>
+        <w:rPr>
+          <w:rFonts w:hint="eastAsia"/>
+        </w:rPr>
+        <w:t>。此处由于车票已经摆</w:t>
+      </w:r>
+      <w:r>
+        <w:rPr>
+          <w:rFonts w:hint="eastAsia"/>
+        </w:rPr>
+        <w:t>正，矩形长边的斜率一般都很小，所以将横纵坐标之和最小的点作为左上</w:t>
+      </w:r>
+      <w:r>
+        <w:rPr>
+          <w:rFonts w:hint="eastAsia"/>
+        </w:rPr>
+        <w:t>角，然后根据与</w:t>
+      </w:r>
+      <w:proofErr w:type="gramStart"/>
+      <w:r>
+        <w:rPr>
+          <w:rFonts w:hint="eastAsia"/>
+        </w:rPr>
+        <w:t>左下角横纵坐标</w:t>
+      </w:r>
+      <w:proofErr w:type="gramEnd"/>
+      <w:r>
+        <w:rPr>
+          <w:rFonts w:hint="eastAsia"/>
+        </w:rPr>
+        <w:t>之差依次定位其它点，按顺序生成新的顶点集合</w:t>
+      </w:r>
+      <w:r>
+        <w:rPr>
+          <w:rFonts w:hint="eastAsia"/>
+        </w:rPr>
+        <w:t>。然后</w:t>
+      </w:r>
+      <w:proofErr w:type="gramStart"/>
+      <w:r>
+        <w:rPr>
+          <w:rFonts w:hint="eastAsia"/>
+        </w:rPr>
+        <w:t>计算长</w:t>
+      </w:r>
+      <w:proofErr w:type="gramEnd"/>
+      <w:r>
+        <w:rPr>
+          <w:rFonts w:hint="eastAsia"/>
+        </w:rPr>
+        <w:t>边斜率</w:t>
+      </w:r>
+      <w:r>
+        <w:rPr>
+          <w:rFonts w:hint="eastAsia"/>
+        </w:rPr>
+        <w:t>。</w:t>
+      </w:r>
+    </w:p>
+    <w:p>
+      <w:pPr>
+        <w:jc w:val="left"/>
+      </w:pPr>
+      <w:r>
+        <w:rPr>
+          <w:rFonts w:hint="eastAsia"/>
+        </w:rPr>
+        <w:t>（</w:t>
       </w:r>
       <w:r>
         <w:rPr>
@@ -2993,25 +3540,169 @@
         <w:t>2</w:t>
       </w:r>
       <w:r>
+        <w:rPr>
+          <w:rFonts w:hint="eastAsia"/>
+        </w:rPr>
+        <w:t>）删除左右白边并画出外轮廓</w:t>
+      </w:r>
+    </w:p>
+    <w:p>
+      <w:pPr>
+        <w:ind w:firstLineChars="200" w:firstLine="420"/>
+        <w:jc w:val="left"/>
+      </w:pPr>
+      <w:r>
+        <w:rPr>
+          <w:rFonts w:hint="eastAsia"/>
+        </w:rPr>
+        <w:t>按照上面的顶点集合取出图像对应区域，</w:t>
+      </w:r>
+      <w:proofErr w:type="gramStart"/>
+      <w:r>
+        <w:rPr>
+          <w:rFonts w:hint="eastAsia"/>
+        </w:rPr>
+        <w:t>取反后删掉</w:t>
+      </w:r>
+      <w:proofErr w:type="gramEnd"/>
+      <w:r>
+        <w:rPr>
+          <w:rFonts w:hint="eastAsia"/>
+        </w:rPr>
+        <w:t>左右两边</w:t>
+      </w:r>
+      <w:r>
+        <w:rPr>
+          <w:rFonts w:hint="eastAsia"/>
+        </w:rPr>
+        <w:t>灰度值</w:t>
+      </w:r>
+      <w:r>
+        <w:rPr>
+          <w:rFonts w:hint="eastAsia"/>
+        </w:rPr>
+        <w:t>和</w:t>
+      </w:r>
+      <w:r>
+        <w:rPr>
+          <w:rFonts w:hint="eastAsia"/>
+        </w:rPr>
+        <w:t>为</w:t>
+      </w:r>
+      <w:r>
+        <w:rPr>
+          <w:rFonts w:hint="eastAsia"/>
+        </w:rPr>
+        <w:t>0</w:t>
+      </w:r>
+      <w:r>
+        <w:rPr>
+          <w:rFonts w:hint="eastAsia"/>
+        </w:rPr>
+        <w:t>的背景列。</w:t>
+      </w:r>
+      <w:r>
+        <w:rPr>
+          <w:rFonts w:hint="eastAsia"/>
+        </w:rPr>
+        <w:t>将顶点集合的坐标根据缩减的列数相应变化，然后画出外轮廓。</w:t>
+      </w:r>
+    </w:p>
+    <w:p>
+      <w:pPr>
+        <w:jc w:val="left"/>
+      </w:pPr>
+      <w:r>
+        <w:rPr>
+          <w:rFonts w:hint="eastAsia"/>
+        </w:rPr>
+        <w:t>（</w:t>
+      </w:r>
+      <w:r>
+        <w:rPr>
+          <w:rFonts w:hint="eastAsia"/>
+        </w:rPr>
+        <w:t>3</w:t>
+      </w:r>
+      <w:r>
+        <w:rPr>
+          <w:rFonts w:hint="eastAsia"/>
+        </w:rPr>
+        <w:t>）画出内部分割码字的线</w:t>
+      </w:r>
+    </w:p>
+    <w:p>
+      <w:pPr>
+        <w:ind w:firstLine="420"/>
+        <w:jc w:val="left"/>
+      </w:pPr>
+      <w:r>
+        <w:rPr>
+          <w:rFonts w:hint="eastAsia"/>
+        </w:rPr>
+        <w:t>接下来我们根据分割数在内部同样用红线分割码字。由于字母和数字的宽度不同，我们要判断是</w:t>
+      </w:r>
+      <w:r>
+        <w:rPr>
+          <w:rFonts w:hint="eastAsia"/>
+        </w:rPr>
+        <w:t>7</w:t>
+      </w:r>
+      <w:r>
+        <w:rPr>
+          <w:rFonts w:hint="eastAsia"/>
+        </w:rPr>
+        <w:t>位码还是</w:t>
+      </w:r>
+      <w:r>
+        <w:rPr>
+          <w:rFonts w:hint="eastAsia"/>
+        </w:rPr>
+        <w:t>2</w:t>
+      </w:r>
+      <w:r>
         <w:t>1</w:t>
       </w:r>
       <w:r>
         <w:rPr>
           <w:rFonts w:hint="eastAsia"/>
         </w:rPr>
-        <w:t>位码和</w:t>
-      </w:r>
-      <w:r>
-        <w:rPr>
-          <w:rFonts w:hint="eastAsia"/>
-        </w:rPr>
-        <w:t>7</w:t>
-      </w:r>
-      <w:r>
-        <w:rPr>
-          <w:rFonts w:hint="eastAsia"/>
-        </w:rPr>
-        <w:t>位码的区域，并分割各位数字</w:t>
+        <w:t>位码，对其中字母部分额外增加宽度。</w:t>
+      </w:r>
+      <w:r>
+        <w:rPr>
+          <w:rFonts w:hint="eastAsia"/>
+        </w:rPr>
+        <w:t>经过测量</w:t>
+      </w:r>
+      <w:r>
+        <w:rPr>
+          <w:rFonts w:hint="eastAsia"/>
+        </w:rPr>
+        <w:t>和调参</w:t>
+      </w:r>
+      <w:r>
+        <w:rPr>
+          <w:rFonts w:hint="eastAsia"/>
+        </w:rPr>
+        <w:t>我们确定字母宽度约为数字的</w:t>
+      </w:r>
+      <w:r>
+        <w:rPr>
+          <w:rFonts w:hint="eastAsia"/>
+        </w:rPr>
+        <w:t>1</w:t>
+      </w:r>
+      <w:r>
+        <w:t>.5</w:t>
+      </w:r>
+      <w:bookmarkStart w:id="0" w:name="_GoBack"/>
+      <w:bookmarkEnd w:id="0"/>
+      <w:r>
+        <w:rPr>
+          <w:rFonts w:hint="eastAsia"/>
+        </w:rPr>
+        <w:t>倍，我们令长边列数</w:t>
       </w:r>
       <w:r>
         <w:rPr>
@@ -3020,238 +3711,55 @@
         <w:t>/</w:t>
       </w:r>
       <w:r>
-        <w:rPr>
-          <w:rFonts w:hint="eastAsia"/>
-        </w:rPr>
-        <w:t>字母。最后将用红线标出分割结果的图片返回。</w:t>
-      </w:r>
-    </w:p>
-    <w:p>
-      <w:pPr>
-        <w:ind w:firstLine="420"/>
-        <w:jc w:val="left"/>
-      </w:pPr>
-      <w:proofErr w:type="spellStart"/>
-      <w:r>
-        <w:t>drawSegLines</w:t>
-      </w:r>
-      <w:proofErr w:type="spellEnd"/>
-      <w:r>
-        <w:rPr>
-          <w:rFonts w:hint="eastAsia"/>
-        </w:rPr>
-        <w:t>函数输入的是裁剪好的车票图片，以及闭包顶点和数字</w:t>
-      </w:r>
-      <w:r>
-        <w:rPr>
-          <w:rFonts w:hint="eastAsia"/>
-        </w:rPr>
-        <w:t>+</w:t>
-      </w:r>
-      <w:r>
-        <w:rPr>
-          <w:rFonts w:hint="eastAsia"/>
-        </w:rPr>
-        <w:t>字母总数。首先判断输入的是灰度图还是</w:t>
-      </w:r>
-      <w:r>
-        <w:rPr>
-          <w:rFonts w:hint="eastAsia"/>
-        </w:rPr>
-        <w:t>R</w:t>
-      </w:r>
-      <w:r>
-        <w:t>GB</w:t>
-      </w:r>
-      <w:r>
-        <w:rPr>
-          <w:rFonts w:hint="eastAsia"/>
-        </w:rPr>
-        <w:t>彩色图，如果是灰度图转换为彩色图。然后将四个顶点</w:t>
-      </w:r>
-      <w:r>
-        <w:rPr>
-          <w:rFonts w:hint="eastAsia"/>
-        </w:rPr>
-        <w:t>按照左下角</w:t>
-      </w:r>
-      <w:r>
-        <w:rPr>
-          <w:rFonts w:hint="eastAsia"/>
-        </w:rPr>
-        <w:t>、</w:t>
-      </w:r>
-      <w:r>
-        <w:rPr>
-          <w:rFonts w:hint="eastAsia"/>
-        </w:rPr>
-        <w:t>左上角</w:t>
-      </w:r>
-      <w:r>
-        <w:rPr>
-          <w:rFonts w:hint="eastAsia"/>
-        </w:rPr>
-        <w:t>、</w:t>
-      </w:r>
-      <w:r>
-        <w:rPr>
-          <w:rFonts w:hint="eastAsia"/>
-        </w:rPr>
-        <w:t>右上角</w:t>
-      </w:r>
-      <w:r>
-        <w:rPr>
-          <w:rFonts w:hint="eastAsia"/>
-        </w:rPr>
-        <w:t>、</w:t>
-      </w:r>
-      <w:r>
-        <w:rPr>
-          <w:rFonts w:hint="eastAsia"/>
-        </w:rPr>
-        <w:t>右下角的顺序排列</w:t>
-      </w:r>
-      <w:r>
-        <w:rPr>
-          <w:rFonts w:hint="eastAsia"/>
-        </w:rPr>
-        <w:t>。此处由于车票已经摆正，矩形长边的斜率一般都很小，所以将横纵坐标之和最小的点作为左下角，然后根据与左下角横纵坐标之差依次定位其它点，按顺序生成新的顶点集合</w:t>
-      </w:r>
-      <w:proofErr w:type="spellStart"/>
-      <w:r>
-        <w:rPr>
-          <w:rFonts w:hint="eastAsia"/>
-        </w:rPr>
-        <w:t>b</w:t>
-      </w:r>
-      <w:r>
-        <w:t>ox_new</w:t>
-      </w:r>
-      <w:proofErr w:type="spellEnd"/>
-      <w:r>
-        <w:rPr>
-          <w:rFonts w:hint="eastAsia"/>
-        </w:rPr>
-        <w:t>。然后计算长边斜率，调用</w:t>
-      </w:r>
-      <w:proofErr w:type="spellStart"/>
-      <w:r>
-        <w:t>DetectRectangle</w:t>
-      </w:r>
-      <w:proofErr w:type="spellEnd"/>
-      <w:r>
-        <w:t>()</w:t>
-      </w:r>
-      <w:r>
-        <w:rPr>
-          <w:rFonts w:hint="eastAsia"/>
-        </w:rPr>
-        <w:t>.</w:t>
-      </w:r>
-      <w:r>
-        <w:t xml:space="preserve"> </w:t>
-      </w:r>
-      <w:proofErr w:type="spellStart"/>
-      <w:r>
-        <w:t>drawLine</w:t>
-      </w:r>
-      <w:proofErr w:type="spellEnd"/>
-      <w:r>
-        <w:t>()</w:t>
-      </w:r>
-      <w:r>
-        <w:rPr>
-          <w:rFonts w:hint="eastAsia"/>
-        </w:rPr>
-        <w:t>画出外轮廓。</w:t>
-      </w:r>
-    </w:p>
-    <w:p>
-      <w:pPr>
-        <w:ind w:firstLine="420"/>
-        <w:jc w:val="left"/>
-      </w:pPr>
-      <w:r>
-        <w:rPr>
-          <w:rFonts w:hint="eastAsia"/>
-        </w:rPr>
-        <w:t>接下来我们根据分割数在内部同样用红线分割码字。由于字母和数字的宽度不同，我们要判断是</w:t>
-      </w:r>
-      <w:r>
-        <w:rPr>
-          <w:rFonts w:hint="eastAsia"/>
-        </w:rPr>
-        <w:t>7</w:t>
-      </w:r>
-      <w:r>
-        <w:rPr>
-          <w:rFonts w:hint="eastAsia"/>
-        </w:rPr>
-        <w:t>位码还是</w:t>
-      </w:r>
-      <w:r>
-        <w:rPr>
-          <w:rFonts w:hint="eastAsia"/>
-        </w:rPr>
-        <w:t>2</w:t>
-      </w:r>
-      <w:r>
+        <w:t>21.5</w:t>
+      </w:r>
+      <w:r>
+        <w:rPr>
+          <w:rFonts w:hint="eastAsia"/>
+        </w:rPr>
+        <w:t>或长边列数</w:t>
+      </w:r>
+      <w:r>
+        <w:rPr>
+          <w:rFonts w:hint="eastAsia"/>
+        </w:rPr>
+        <w:t>/</w:t>
+      </w:r>
+      <w:r>
+        <w:t>7.5</w:t>
+      </w:r>
+      <w:r>
+        <w:rPr>
+          <w:rFonts w:hint="eastAsia"/>
+        </w:rPr>
+        <w:t>为一个长度单元，分别以左下角和左上角为起点，在横轴上每次增加一个长度单元</w:t>
+      </w:r>
+      <w:r>
+        <w:rPr>
+          <w:rFonts w:hint="eastAsia"/>
+        </w:rPr>
+        <w:t>，</w:t>
+      </w:r>
+      <w:r>
+        <w:rPr>
+          <w:rFonts w:hint="eastAsia"/>
+        </w:rPr>
+        <w:t>到字母位置后增加</w:t>
+      </w:r>
+      <w:r>
+        <w:rPr>
+          <w:rFonts w:hint="eastAsia"/>
+        </w:rPr>
         <w:t>1</w:t>
       </w:r>
       <w:r>
-        <w:rPr>
-          <w:rFonts w:hint="eastAsia"/>
-        </w:rPr>
-        <w:t>位码，对其中字母部分额外增加宽度。我们分别以</w:t>
-      </w:r>
-      <w:proofErr w:type="spellStart"/>
-      <w:r>
-        <w:rPr>
-          <w:rFonts w:hint="eastAsia"/>
-        </w:rPr>
-        <w:t>b</w:t>
-      </w:r>
-      <w:r>
-        <w:t>ox_new</w:t>
-      </w:r>
-      <w:proofErr w:type="spellEnd"/>
-      <w:r>
-        <w:t>[0]</w:t>
-      </w:r>
-      <w:r>
-        <w:rPr>
-          <w:rFonts w:hint="eastAsia"/>
-        </w:rPr>
-        <w:t>和</w:t>
-      </w:r>
-      <w:proofErr w:type="spellStart"/>
-      <w:r>
-        <w:rPr>
-          <w:rFonts w:hint="eastAsia"/>
-        </w:rPr>
-        <w:t>b</w:t>
-      </w:r>
-      <w:r>
-        <w:t>ox_new</w:t>
-      </w:r>
-      <w:proofErr w:type="spellEnd"/>
-      <w:r>
-        <w:t>[1]</w:t>
-      </w:r>
-      <w:r>
-        <w:rPr>
-          <w:rFonts w:hint="eastAsia"/>
-        </w:rPr>
-        <w:t>为起点，在横轴上每次增加相同的宽度，取各自长边上对应位置的点，用</w:t>
-      </w:r>
-      <w:r>
-        <w:rPr>
-          <w:rFonts w:hint="eastAsia"/>
-        </w:rPr>
-        <w:t>cv</w:t>
-      </w:r>
-      <w:r>
-        <w:t>2.line</w:t>
+        <w:t>.5</w:t>
+      </w:r>
+      <w:r>
+        <w:rPr>
+          <w:rFonts w:hint="eastAsia"/>
+        </w:rPr>
+        <w:t>个长度单元，根据斜率取各自长边上对应位置的点并</w:t>
       </w:r>
       <w:r>
         <w:rPr>
@@ -3792,18 +4300,18 @@
 </file>
 
 <file path=word/numbering.xml><?xml version="1.0" encoding="utf-8"?>
-<w:numbering xmlns:wpc="http://schemas.microsoft.com/office/word/2010/wordprocessingCanvas" xmlns:mo="http://schemas.microsoft.com/office/mac/office/2008/main" xmlns:mc="http://schemas.openxmlformats.org/markup-compatibility/2006" xmlns:mv="urn:schemas-microsoft-com:mac:vml" xmlns:o="urn:schemas-microsoft-com:office:office" xmlns:r="http://schemas.openxmlformats.org/officeDocument/2006/relationships" xmlns:m="http://schemas.openxmlformats.org/officeDocument/2006/math" xmlns:v="urn:schemas-microsoft-com:vml" xmlns:wp14="http://schemas.microsoft.com/office/word/2010/wordprocessingDrawing" xmlns:wp="http://schemas.openxmlformats.org/drawingml/2006/wordprocessingDrawing" xmlns:w10="urn:schemas-microsoft-com:office:word" xmlns:w="http://schemas.openxmlformats.org/wordprocessingml/2006/main" xmlns:w14="http://schemas.microsoft.com/office/word/2010/wordml" xmlns:w15="http://schemas.microsoft.com/office/word/2012/wordml" xmlns:wpg="http://schemas.microsoft.com/office/word/2010/wordprocessingGroup" xmlns:wpi="http://schemas.microsoft.com/office/word/2010/wordprocessingInk" xmlns:wne="http://schemas.microsoft.com/office/word/2006/wordml" xmlns:wps="http://schemas.microsoft.com/office/word/2010/wordprocessingShape" mc:Ignorable="w14 w15 wp14">
-  <w:abstractNum w:abstractNumId="0">
-    <w:nsid w:val="7ADA6322"/>
+<w:numbering xmlns:wpc="http://schemas.microsoft.com/office/word/2010/wordprocessingCanvas" xmlns:cx="http://schemas.microsoft.com/office/drawing/2014/chartex" xmlns:mc="http://schemas.openxmlformats.org/markup-compatibility/2006" xmlns:o="urn:schemas-microsoft-com:office:office" xmlns:r="http://schemas.openxmlformats.org/officeDocument/2006/relationships" xmlns:m="http://schemas.openxmlformats.org/officeDocument/2006/math" xmlns:v="urn:schemas-microsoft-com:vml" xmlns:wp14="http://schemas.microsoft.com/office/word/2010/wordprocessingDrawing" xmlns:wp="http://schemas.openxmlformats.org/drawingml/2006/wordprocessingDrawing" xmlns:w10="urn:schemas-microsoft-com:office:word" xmlns:w="http://schemas.openxmlformats.org/wordprocessingml/2006/main" xmlns:w14="http://schemas.microsoft.com/office/word/2010/wordml" xmlns:w15="http://schemas.microsoft.com/office/word/2012/wordml" xmlns:w16se="http://schemas.microsoft.com/office/word/2015/wordml/symex" xmlns:wpg="http://schemas.microsoft.com/office/word/2010/wordprocessingGroup" xmlns:wpi="http://schemas.microsoft.com/office/word/2010/wordprocessingInk" xmlns:wne="http://schemas.microsoft.com/office/word/2006/wordml" xmlns:wps="http://schemas.microsoft.com/office/word/2010/wordprocessingShape" mc:Ignorable="w14 w15 w16se wp14">
+  <w:abstractNum w:abstractNumId="0" w15:restartNumberingAfterBreak="0">
+    <w:nsid w:val="43DD2955"/>
     <w:multiLevelType w:val="hybridMultilevel"/>
-    <w:tmpl w:val="EBE66A14"/>
-    <w:lvl w:ilvl="0" w:tplc="92A2C704">
+    <w:tmpl w:val="11A2C78A"/>
+    <w:lvl w:ilvl="0" w:tplc="5E3C926E">
       <w:start w:val="1"/>
-      <w:numFmt w:val="none"/>
-      <w:lvlText w:val="一、"/>
+      <w:numFmt w:val="decimal"/>
+      <w:lvlText w:val="（%1）"/>
       <w:lvlJc w:val="left"/>
       <w:pPr>
-        <w:ind w:left="420" w:hanging="420"/>
+        <w:ind w:left="720" w:hanging="720"/>
       </w:pPr>
       <w:rPr>
         <w:rFonts w:hint="default"/>
@@ -3882,14 +4390,106 @@
       </w:pPr>
     </w:lvl>
   </w:abstractNum>
+  <w:abstractNum w:abstractNumId="1" w15:restartNumberingAfterBreak="0">
+    <w:nsid w:val="7ADA6322"/>
+    <w:multiLevelType w:val="hybridMultilevel"/>
+    <w:tmpl w:val="EBE66A14"/>
+    <w:lvl w:ilvl="0" w:tplc="92A2C704">
+      <w:start w:val="1"/>
+      <w:numFmt w:val="none"/>
+      <w:lvlText w:val="一、"/>
+      <w:lvlJc w:val="left"/>
+      <w:pPr>
+        <w:ind w:left="420" w:hanging="420"/>
+      </w:pPr>
+      <w:rPr>
+        <w:rFonts w:hint="default"/>
+      </w:rPr>
+    </w:lvl>
+    <w:lvl w:ilvl="1" w:tplc="04090019" w:tentative="1">
+      <w:start w:val="1"/>
+      <w:numFmt w:val="lowerLetter"/>
+      <w:lvlText w:val="%2)"/>
+      <w:lvlJc w:val="left"/>
+      <w:pPr>
+        <w:ind w:left="840" w:hanging="420"/>
+      </w:pPr>
+    </w:lvl>
+    <w:lvl w:ilvl="2" w:tplc="0409001B" w:tentative="1">
+      <w:start w:val="1"/>
+      <w:numFmt w:val="lowerRoman"/>
+      <w:lvlText w:val="%3."/>
+      <w:lvlJc w:val="right"/>
+      <w:pPr>
+        <w:ind w:left="1260" w:hanging="420"/>
+      </w:pPr>
+    </w:lvl>
+    <w:lvl w:ilvl="3" w:tplc="0409000F" w:tentative="1">
+      <w:start w:val="1"/>
+      <w:numFmt w:val="decimal"/>
+      <w:lvlText w:val="%4."/>
+      <w:lvlJc w:val="left"/>
+      <w:pPr>
+        <w:ind w:left="1680" w:hanging="420"/>
+      </w:pPr>
+    </w:lvl>
+    <w:lvl w:ilvl="4" w:tplc="04090019" w:tentative="1">
+      <w:start w:val="1"/>
+      <w:numFmt w:val="lowerLetter"/>
+      <w:lvlText w:val="%5)"/>
+      <w:lvlJc w:val="left"/>
+      <w:pPr>
+        <w:ind w:left="2100" w:hanging="420"/>
+      </w:pPr>
+    </w:lvl>
+    <w:lvl w:ilvl="5" w:tplc="0409001B" w:tentative="1">
+      <w:start w:val="1"/>
+      <w:numFmt w:val="lowerRoman"/>
+      <w:lvlText w:val="%6."/>
+      <w:lvlJc w:val="right"/>
+      <w:pPr>
+        <w:ind w:left="2520" w:hanging="420"/>
+      </w:pPr>
+    </w:lvl>
+    <w:lvl w:ilvl="6" w:tplc="0409000F" w:tentative="1">
+      <w:start w:val="1"/>
+      <w:numFmt w:val="decimal"/>
+      <w:lvlText w:val="%7."/>
+      <w:lvlJc w:val="left"/>
+      <w:pPr>
+        <w:ind w:left="2940" w:hanging="420"/>
+      </w:pPr>
+    </w:lvl>
+    <w:lvl w:ilvl="7" w:tplc="04090019" w:tentative="1">
+      <w:start w:val="1"/>
+      <w:numFmt w:val="lowerLetter"/>
+      <w:lvlText w:val="%8)"/>
+      <w:lvlJc w:val="left"/>
+      <w:pPr>
+        <w:ind w:left="3360" w:hanging="420"/>
+      </w:pPr>
+    </w:lvl>
+    <w:lvl w:ilvl="8" w:tplc="0409001B" w:tentative="1">
+      <w:start w:val="1"/>
+      <w:numFmt w:val="lowerRoman"/>
+      <w:lvlText w:val="%9."/>
+      <w:lvlJc w:val="right"/>
+      <w:pPr>
+        <w:ind w:left="3780" w:hanging="420"/>
+      </w:pPr>
+    </w:lvl>
+  </w:abstractNum>
   <w:num w:numId="1">
+    <w:abstractNumId w:val="1"/>
+  </w:num>
+  <w:num w:numId="2">
     <w:abstractNumId w:val="0"/>
   </w:num>
 </w:numbering>
 </file>
 
 <file path=word/styles.xml><?xml version="1.0" encoding="utf-8"?>
-<w:styles xmlns:mc="http://schemas.openxmlformats.org/markup-compatibility/2006" xmlns:r="http://schemas.openxmlformats.org/officeDocument/2006/relationships" xmlns:w="http://schemas.openxmlformats.org/wordprocessingml/2006/main" xmlns:w14="http://schemas.microsoft.com/office/word/2010/wordml" xmlns:w15="http://schemas.microsoft.com/office/word/2012/wordml" mc:Ignorable="w14 w15">
+<w:styles xmlns:mc="http://schemas.openxmlformats.org/markup-compatibility/2006" xmlns:r="http://schemas.openxmlformats.org/officeDocument/2006/relationships" xmlns:w="http://schemas.openxmlformats.org/wordprocessingml/2006/main" xmlns:w14="http://schemas.microsoft.com/office/word/2010/wordml" xmlns:w15="http://schemas.microsoft.com/office/word/2012/wordml" xmlns:w16se="http://schemas.microsoft.com/office/word/2015/wordml/symex" mc:Ignorable="w14 w15 w16se">
   <w:docDefaults>
     <w:rPrDefault>
       <w:rPr>
@@ -3902,7 +4502,7 @@
     </w:rPrDefault>
     <w:pPrDefault/>
   </w:docDefaults>
-  <w:latentStyles w:defLockedState="0" w:defUIPriority="99" w:defSemiHidden="0" w:defUnhideWhenUsed="0" w:defQFormat="0" w:count="382">
+  <w:latentStyles w:defLockedState="0" w:defUIPriority="99" w:defSemiHidden="0" w:defUnhideWhenUsed="0" w:defQFormat="0" w:count="371">
     <w:lsdException w:name="Normal" w:uiPriority="0" w:qFormat="1"/>
     <w:lsdException w:name="heading 1" w:uiPriority="9" w:qFormat="1"/>
     <w:lsdException w:name="heading 2" w:semiHidden="1" w:uiPriority="9" w:unhideWhenUsed="1" w:qFormat="1"/>
@@ -4274,8 +4874,6 @@
     <w:lsdException w:name="List Table 5 Dark Accent 6" w:uiPriority="50"/>
     <w:lsdException w:name="List Table 6 Colorful Accent 6" w:uiPriority="51"/>
     <w:lsdException w:name="List Table 7 Colorful Accent 6" w:uiPriority="52"/>
-    <w:lsdException w:name="Mention" w:semiHidden="1" w:unhideWhenUsed="1"/>
-    <w:lsdException w:name="Smart Hyperlink" w:semiHidden="1" w:unhideWhenUsed="1"/>
   </w:latentStyles>
   <w:style w:type="paragraph" w:default="1" w:styleId="a">
     <w:name w:val="Normal"/>

</xml_diff>